<commit_message>
Update Project Report Final
</commit_message>
<xml_diff>
--- a/CS2102final.docx
+++ b/CS2102final.docx
@@ -205,6 +205,7 @@
     <w:p/>
     <w:p>
       <w:pPr>
+        <w:jc w:val="both"/>
         <w:rPr>
           <w:sz w:val="36"/>
           <w:szCs w:val="36"/>
@@ -222,75 +223,328 @@
           <w:sz w:val="36"/>
           <w:szCs w:val="36"/>
         </w:rPr>
-        <w:t xml:space="preserve"> Khoo Jia Wei A0155389N</w:t>
-      </w:r>
-      <w:bookmarkStart w:id="0" w:name="_GoBack"/>
-      <w:bookmarkEnd w:id="0"/>
-    </w:p>
-    <w:p>
-      <w:pPr>
+        <w:t xml:space="preserve"> Khoo Jia Wei </w:t>
+      </w:r>
+      <w:r>
         <w:rPr>
           <w:sz w:val="36"/>
           <w:szCs w:val="36"/>
         </w:rPr>
-      </w:pPr>
+        <w:t xml:space="preserve">    </w:t>
+      </w:r>
       <w:r>
         <w:rPr>
           <w:sz w:val="36"/>
           <w:szCs w:val="36"/>
         </w:rPr>
-        <w:t>Wei Zheng</w:t>
-      </w:r>
-    </w:p>
-    <w:p>
-      <w:pPr>
+        <w:tab/>
+      </w:r>
+      <w:r>
         <w:rPr>
           <w:sz w:val="36"/>
           <w:szCs w:val="36"/>
         </w:rPr>
-      </w:pPr>
+        <w:tab/>
+      </w:r>
       <w:r>
         <w:rPr>
           <w:sz w:val="36"/>
           <w:szCs w:val="36"/>
         </w:rPr>
-        <w:t xml:space="preserve">Kion </w:t>
+        <w:tab/>
       </w:r>
       <w:r>
         <w:rPr>
           <w:sz w:val="36"/>
           <w:szCs w:val="36"/>
         </w:rPr>
-        <w:t>Shi Rong</w:t>
+        <w:tab/>
       </w:r>
       <w:r>
         <w:rPr>
           <w:sz w:val="36"/>
           <w:szCs w:val="36"/>
         </w:rPr>
-        <w:t xml:space="preserve"> A0149782N</w:t>
-      </w:r>
-    </w:p>
-    <w:p>
-      <w:pPr>
+        <w:tab/>
+      </w:r>
+      <w:r>
         <w:rPr>
           <w:sz w:val="36"/>
           <w:szCs w:val="36"/>
         </w:rPr>
-      </w:pPr>
-      <w:r>
-        <w:rPr>
+        <w:tab/>
+        <w:t xml:space="preserve"> </w:t>
+      </w:r>
+      <w:r>
+        <w:rPr>
+          <w:i/>
           <w:sz w:val="36"/>
           <w:szCs w:val="36"/>
         </w:rPr>
-        <w:t>Chen Zhi Liang</w:t>
-      </w:r>
-      <w:r>
+        <w:t>A0155389N</w:t>
+      </w:r>
+    </w:p>
+    <w:p>
+      <w:pPr>
+        <w:jc w:val="both"/>
         <w:rPr>
           <w:sz w:val="36"/>
           <w:szCs w:val="36"/>
         </w:rPr>
-        <w:t xml:space="preserve">  A0141010L</w:t>
+      </w:pPr>
+      <w:r>
+        <w:rPr>
+          <w:sz w:val="36"/>
+          <w:szCs w:val="36"/>
+        </w:rPr>
+        <w:t xml:space="preserve">Fong Wei Zheng    </w:t>
+      </w:r>
+      <w:r>
+        <w:rPr>
+          <w:sz w:val="36"/>
+          <w:szCs w:val="36"/>
+        </w:rPr>
+        <w:tab/>
+      </w:r>
+      <w:r>
+        <w:rPr>
+          <w:sz w:val="36"/>
+          <w:szCs w:val="36"/>
+        </w:rPr>
+        <w:tab/>
+      </w:r>
+      <w:r>
+        <w:rPr>
+          <w:sz w:val="36"/>
+          <w:szCs w:val="36"/>
+        </w:rPr>
+        <w:tab/>
+      </w:r>
+      <w:r>
+        <w:rPr>
+          <w:sz w:val="36"/>
+          <w:szCs w:val="36"/>
+        </w:rPr>
+        <w:tab/>
+      </w:r>
+      <w:r>
+        <w:rPr>
+          <w:sz w:val="36"/>
+          <w:szCs w:val="36"/>
+        </w:rPr>
+        <w:tab/>
+      </w:r>
+      <w:r>
+        <w:rPr>
+          <w:sz w:val="36"/>
+          <w:szCs w:val="36"/>
+        </w:rPr>
+        <w:tab/>
+        <w:t xml:space="preserve">          </w:t>
+      </w:r>
+      <w:r>
+        <w:rPr>
+          <w:i/>
+          <w:sz w:val="36"/>
+          <w:szCs w:val="36"/>
+        </w:rPr>
+        <w:t>A0156708X</w:t>
+      </w:r>
+    </w:p>
+    <w:p>
+      <w:pPr>
+        <w:jc w:val="both"/>
+        <w:rPr>
+          <w:sz w:val="36"/>
+          <w:szCs w:val="36"/>
+        </w:rPr>
+      </w:pPr>
+      <w:proofErr w:type="spellStart"/>
+      <w:r>
+        <w:rPr>
+          <w:sz w:val="36"/>
+          <w:szCs w:val="36"/>
+        </w:rPr>
+        <w:t>Kion</w:t>
+      </w:r>
+      <w:proofErr w:type="spellEnd"/>
+      <w:r>
+        <w:rPr>
+          <w:sz w:val="36"/>
+          <w:szCs w:val="36"/>
+        </w:rPr>
+        <w:t xml:space="preserve"> </w:t>
+      </w:r>
+      <w:r>
+        <w:rPr>
+          <w:sz w:val="36"/>
+          <w:szCs w:val="36"/>
+        </w:rPr>
+        <w:t xml:space="preserve">Shi </w:t>
+      </w:r>
+      <w:proofErr w:type="spellStart"/>
+      <w:r>
+        <w:rPr>
+          <w:sz w:val="36"/>
+          <w:szCs w:val="36"/>
+        </w:rPr>
+        <w:t>Rong</w:t>
+      </w:r>
+      <w:proofErr w:type="spellEnd"/>
+      <w:r>
+        <w:rPr>
+          <w:sz w:val="36"/>
+          <w:szCs w:val="36"/>
+        </w:rPr>
+        <w:t xml:space="preserve"> </w:t>
+      </w:r>
+      <w:r>
+        <w:rPr>
+          <w:sz w:val="36"/>
+          <w:szCs w:val="36"/>
+        </w:rPr>
+        <w:t xml:space="preserve">    </w:t>
+      </w:r>
+      <w:r>
+        <w:rPr>
+          <w:sz w:val="36"/>
+          <w:szCs w:val="36"/>
+        </w:rPr>
+        <w:tab/>
+      </w:r>
+      <w:r>
+        <w:rPr>
+          <w:sz w:val="36"/>
+          <w:szCs w:val="36"/>
+        </w:rPr>
+        <w:tab/>
+      </w:r>
+      <w:r>
+        <w:rPr>
+          <w:sz w:val="36"/>
+          <w:szCs w:val="36"/>
+        </w:rPr>
+        <w:tab/>
+      </w:r>
+      <w:r>
+        <w:rPr>
+          <w:sz w:val="36"/>
+          <w:szCs w:val="36"/>
+        </w:rPr>
+        <w:tab/>
+      </w:r>
+      <w:r>
+        <w:rPr>
+          <w:sz w:val="36"/>
+          <w:szCs w:val="36"/>
+        </w:rPr>
+        <w:tab/>
+      </w:r>
+      <w:r>
+        <w:rPr>
+          <w:sz w:val="36"/>
+          <w:szCs w:val="36"/>
+        </w:rPr>
+        <w:tab/>
+        <w:t xml:space="preserve">          </w:t>
+      </w:r>
+      <w:r>
+        <w:rPr>
+          <w:i/>
+          <w:sz w:val="36"/>
+          <w:szCs w:val="36"/>
+        </w:rPr>
+        <w:t>A0149782N</w:t>
+      </w:r>
+    </w:p>
+    <w:p>
+      <w:pPr>
+        <w:jc w:val="both"/>
+        <w:rPr>
+          <w:sz w:val="36"/>
+          <w:szCs w:val="36"/>
+        </w:rPr>
+      </w:pPr>
+      <w:r>
+        <w:rPr>
+          <w:sz w:val="36"/>
+          <w:szCs w:val="36"/>
+        </w:rPr>
+        <w:t xml:space="preserve">Chen Zhi </w:t>
+      </w:r>
+      <w:proofErr w:type="gramStart"/>
+      <w:r>
+        <w:rPr>
+          <w:sz w:val="36"/>
+          <w:szCs w:val="36"/>
+        </w:rPr>
+        <w:t>Liang</w:t>
+      </w:r>
+      <w:r>
+        <w:rPr>
+          <w:sz w:val="36"/>
+          <w:szCs w:val="36"/>
+        </w:rPr>
+        <w:t xml:space="preserve">  </w:t>
+      </w:r>
+      <w:r>
+        <w:rPr>
+          <w:sz w:val="36"/>
+          <w:szCs w:val="36"/>
+        </w:rPr>
+        <w:tab/>
+      </w:r>
+      <w:proofErr w:type="gramEnd"/>
+      <w:r>
+        <w:rPr>
+          <w:sz w:val="36"/>
+          <w:szCs w:val="36"/>
+        </w:rPr>
+        <w:tab/>
+      </w:r>
+      <w:r>
+        <w:rPr>
+          <w:sz w:val="36"/>
+          <w:szCs w:val="36"/>
+        </w:rPr>
+        <w:tab/>
+      </w:r>
+      <w:r>
+        <w:rPr>
+          <w:sz w:val="36"/>
+          <w:szCs w:val="36"/>
+        </w:rPr>
+        <w:tab/>
+      </w:r>
+      <w:r>
+        <w:rPr>
+          <w:sz w:val="36"/>
+          <w:szCs w:val="36"/>
+        </w:rPr>
+        <w:tab/>
+      </w:r>
+      <w:r>
+        <w:rPr>
+          <w:sz w:val="36"/>
+          <w:szCs w:val="36"/>
+        </w:rPr>
+        <w:tab/>
+      </w:r>
+      <w:r>
+        <w:rPr>
+          <w:sz w:val="36"/>
+          <w:szCs w:val="36"/>
+        </w:rPr>
+        <w:tab/>
+        <w:t xml:space="preserve"> </w:t>
+      </w:r>
+      <w:r>
+        <w:rPr>
+          <w:i/>
+          <w:sz w:val="36"/>
+          <w:szCs w:val="36"/>
+        </w:rPr>
+        <w:t>A0141010L</w:t>
       </w:r>
     </w:p>
     <w:p>
@@ -440,6 +694,15 @@
         </w:rPr>
         <w:t>Users can choose to delete their own projects</w:t>
       </w:r>
+      <w:r>
+        <w:rPr>
+          <w:rFonts w:cstheme="minorHAnsi"/>
+          <w:sz w:val="24"/>
+          <w:szCs w:val="24"/>
+          <w:lang w:val="en-US"/>
+        </w:rPr>
+        <w:t>.</w:t>
+      </w:r>
     </w:p>
     <w:p>
       <w:pPr>
@@ -473,6 +736,64 @@
     <w:p>
       <w:pPr>
         <w:pStyle w:val="ListParagraph"/>
+        <w:numPr>
+          <w:ilvl w:val="0"/>
+          <w:numId w:val="13"/>
+        </w:numPr>
+        <w:autoSpaceDE w:val="0"/>
+        <w:autoSpaceDN w:val="0"/>
+        <w:adjustRightInd w:val="0"/>
+        <w:spacing w:after="0" w:line="240" w:lineRule="auto"/>
+        <w:ind w:left="1080"/>
+        <w:rPr>
+          <w:rFonts w:cstheme="minorHAnsi"/>
+          <w:sz w:val="24"/>
+          <w:szCs w:val="24"/>
+          <w:lang w:val="en-US"/>
+        </w:rPr>
+      </w:pPr>
+      <w:r>
+        <w:rPr>
+          <w:rFonts w:cstheme="minorHAnsi"/>
+          <w:sz w:val="24"/>
+          <w:szCs w:val="24"/>
+          <w:lang w:val="en-US"/>
+        </w:rPr>
+        <w:t xml:space="preserve">Admin users can </w:t>
+      </w:r>
+      <w:r>
+        <w:rPr>
+          <w:rFonts w:cstheme="minorHAnsi"/>
+          <w:sz w:val="24"/>
+          <w:szCs w:val="24"/>
+          <w:lang w:val="en-US"/>
+        </w:rPr>
+        <w:t>perform the above functionalities</w:t>
+      </w:r>
+      <w:bookmarkStart w:id="0" w:name="_GoBack"/>
+      <w:bookmarkEnd w:id="0"/>
+      <w:r>
+        <w:rPr>
+          <w:rFonts w:cstheme="minorHAnsi"/>
+          <w:sz w:val="24"/>
+          <w:szCs w:val="24"/>
+          <w:lang w:val="en-US"/>
+        </w:rPr>
+        <w:t xml:space="preserve"> to any projects</w:t>
+      </w:r>
+      <w:r>
+        <w:rPr>
+          <w:rFonts w:cstheme="minorHAnsi"/>
+          <w:sz w:val="24"/>
+          <w:szCs w:val="24"/>
+          <w:lang w:val="en-US"/>
+        </w:rPr>
+        <w:t>.</w:t>
+      </w:r>
+    </w:p>
+    <w:p>
+      <w:pPr>
+        <w:pStyle w:val="ListParagraph"/>
         <w:autoSpaceDE w:val="0"/>
         <w:autoSpaceDN w:val="0"/>
         <w:adjustRightInd w:val="0"/>
@@ -887,8 +1208,18 @@
           <w:sz w:val="24"/>
           <w:szCs w:val="24"/>
         </w:rPr>
-        <w:t>WAPP Bitnami</w:t>
-      </w:r>
+        <w:t xml:space="preserve">WAPP </w:t>
+      </w:r>
+      <w:proofErr w:type="spellStart"/>
+      <w:r>
+        <w:rPr>
+          <w:i/>
+          <w:sz w:val="24"/>
+          <w:szCs w:val="24"/>
+        </w:rPr>
+        <w:t>Bitnami</w:t>
+      </w:r>
+      <w:proofErr w:type="spellEnd"/>
     </w:p>
     <w:p>
       <w:pPr>
@@ -924,6 +1255,7 @@
     <w:p>
       <w:pPr>
         <w:rPr>
+          <w:i/>
           <w:sz w:val="24"/>
           <w:szCs w:val="24"/>
         </w:rPr>
@@ -950,6 +1282,39 @@
           <w:szCs w:val="24"/>
         </w:rPr>
         <w:t>PHP</w:t>
+      </w:r>
+    </w:p>
+    <w:p>
+      <w:pPr>
+        <w:rPr>
+          <w:sz w:val="24"/>
+          <w:szCs w:val="24"/>
+        </w:rPr>
+      </w:pPr>
+      <w:r>
+        <w:rPr>
+          <w:b/>
+          <w:sz w:val="24"/>
+          <w:szCs w:val="24"/>
+        </w:rPr>
+        <w:t>Database:</w:t>
+      </w:r>
+      <w:r>
+        <w:rPr>
+          <w:b/>
+          <w:i/>
+          <w:sz w:val="24"/>
+          <w:szCs w:val="24"/>
+        </w:rPr>
+        <w:t xml:space="preserve"> </w:t>
+      </w:r>
+      <w:r>
+        <w:rPr>
+          <w:i/>
+          <w:sz w:val="24"/>
+          <w:szCs w:val="24"/>
+        </w:rPr>
+        <w:t>SQL</w:t>
       </w:r>
     </w:p>
     <w:p>
@@ -1639,7 +2004,29 @@
           <w:lang w:val="en-US"/>
         </w:rPr>
         <w:tab/>
-        <w:t>UID int,</w:t>
+        <w:t xml:space="preserve">UID </w:t>
+      </w:r>
+      <w:proofErr w:type="spellStart"/>
+      <w:r>
+        <w:rPr>
+          <w:rFonts w:ascii="Courier New" w:eastAsia="Times New Roman" w:hAnsi="Courier New" w:cs="Courier New"/>
+          <w:color w:val="000000"/>
+          <w:sz w:val="20"/>
+          <w:szCs w:val="20"/>
+          <w:lang w:val="en-US"/>
+        </w:rPr>
+        <w:t>int</w:t>
+      </w:r>
+      <w:proofErr w:type="spellEnd"/>
+      <w:r>
+        <w:rPr>
+          <w:rFonts w:ascii="Courier New" w:eastAsia="Times New Roman" w:hAnsi="Courier New" w:cs="Courier New"/>
+          <w:color w:val="000000"/>
+          <w:sz w:val="20"/>
+          <w:szCs w:val="20"/>
+          <w:lang w:val="en-US"/>
+        </w:rPr>
+        <w:t>,</w:t>
       </w:r>
     </w:p>
     <w:p>
@@ -1680,7 +2067,50 @@
           <w:lang w:val="en-US"/>
         </w:rPr>
         <w:tab/>
-        <w:t>userName varchar(50),</w:t>
+      </w:r>
+      <w:proofErr w:type="spellStart"/>
+      <w:r>
+        <w:rPr>
+          <w:rFonts w:ascii="Courier New" w:eastAsia="Times New Roman" w:hAnsi="Courier New" w:cs="Courier New"/>
+          <w:color w:val="000000"/>
+          <w:sz w:val="20"/>
+          <w:szCs w:val="20"/>
+          <w:lang w:val="en-US"/>
+        </w:rPr>
+        <w:t>userName</w:t>
+      </w:r>
+      <w:proofErr w:type="spellEnd"/>
+      <w:r>
+        <w:rPr>
+          <w:rFonts w:ascii="Courier New" w:eastAsia="Times New Roman" w:hAnsi="Courier New" w:cs="Courier New"/>
+          <w:color w:val="000000"/>
+          <w:sz w:val="20"/>
+          <w:szCs w:val="20"/>
+          <w:lang w:val="en-US"/>
+        </w:rPr>
+        <w:t xml:space="preserve"> </w:t>
+      </w:r>
+      <w:proofErr w:type="gramStart"/>
+      <w:r>
+        <w:rPr>
+          <w:rFonts w:ascii="Courier New" w:eastAsia="Times New Roman" w:hAnsi="Courier New" w:cs="Courier New"/>
+          <w:color w:val="000000"/>
+          <w:sz w:val="20"/>
+          <w:szCs w:val="20"/>
+          <w:lang w:val="en-US"/>
+        </w:rPr>
+        <w:t>varchar(</w:t>
+      </w:r>
+      <w:proofErr w:type="gramEnd"/>
+      <w:r>
+        <w:rPr>
+          <w:rFonts w:ascii="Courier New" w:eastAsia="Times New Roman" w:hAnsi="Courier New" w:cs="Courier New"/>
+          <w:color w:val="000000"/>
+          <w:sz w:val="20"/>
+          <w:szCs w:val="20"/>
+          <w:lang w:val="en-US"/>
+        </w:rPr>
+        <w:t>50),</w:t>
       </w:r>
     </w:p>
     <w:p>
@@ -1721,7 +2151,50 @@
           <w:lang w:val="en-US"/>
         </w:rPr>
         <w:tab/>
-        <w:t>pssword varchar(50),</w:t>
+      </w:r>
+      <w:proofErr w:type="spellStart"/>
+      <w:r>
+        <w:rPr>
+          <w:rFonts w:ascii="Courier New" w:eastAsia="Times New Roman" w:hAnsi="Courier New" w:cs="Courier New"/>
+          <w:color w:val="000000"/>
+          <w:sz w:val="20"/>
+          <w:szCs w:val="20"/>
+          <w:lang w:val="en-US"/>
+        </w:rPr>
+        <w:t>pssword</w:t>
+      </w:r>
+      <w:proofErr w:type="spellEnd"/>
+      <w:r>
+        <w:rPr>
+          <w:rFonts w:ascii="Courier New" w:eastAsia="Times New Roman" w:hAnsi="Courier New" w:cs="Courier New"/>
+          <w:color w:val="000000"/>
+          <w:sz w:val="20"/>
+          <w:szCs w:val="20"/>
+          <w:lang w:val="en-US"/>
+        </w:rPr>
+        <w:t xml:space="preserve"> </w:t>
+      </w:r>
+      <w:proofErr w:type="gramStart"/>
+      <w:r>
+        <w:rPr>
+          <w:rFonts w:ascii="Courier New" w:eastAsia="Times New Roman" w:hAnsi="Courier New" w:cs="Courier New"/>
+          <w:color w:val="000000"/>
+          <w:sz w:val="20"/>
+          <w:szCs w:val="20"/>
+          <w:lang w:val="en-US"/>
+        </w:rPr>
+        <w:t>varchar(</w:t>
+      </w:r>
+      <w:proofErr w:type="gramEnd"/>
+      <w:r>
+        <w:rPr>
+          <w:rFonts w:ascii="Courier New" w:eastAsia="Times New Roman" w:hAnsi="Courier New" w:cs="Courier New"/>
+          <w:color w:val="000000"/>
+          <w:sz w:val="20"/>
+          <w:szCs w:val="20"/>
+          <w:lang w:val="en-US"/>
+        </w:rPr>
+        <w:t>50),</w:t>
       </w:r>
     </w:p>
     <w:p>
@@ -1762,7 +2235,28 @@
           <w:lang w:val="en-US"/>
         </w:rPr>
         <w:tab/>
-        <w:t>dateJoined date,</w:t>
+      </w:r>
+      <w:proofErr w:type="spellStart"/>
+      <w:r>
+        <w:rPr>
+          <w:rFonts w:ascii="Courier New" w:eastAsia="Times New Roman" w:hAnsi="Courier New" w:cs="Courier New"/>
+          <w:color w:val="000000"/>
+          <w:sz w:val="20"/>
+          <w:szCs w:val="20"/>
+          <w:lang w:val="en-US"/>
+        </w:rPr>
+        <w:t>dateJoined</w:t>
+      </w:r>
+      <w:proofErr w:type="spellEnd"/>
+      <w:r>
+        <w:rPr>
+          <w:rFonts w:ascii="Courier New" w:eastAsia="Times New Roman" w:hAnsi="Courier New" w:cs="Courier New"/>
+          <w:color w:val="000000"/>
+          <w:sz w:val="20"/>
+          <w:szCs w:val="20"/>
+          <w:lang w:val="en-US"/>
+        </w:rPr>
+        <w:t xml:space="preserve"> date,</w:t>
       </w:r>
     </w:p>
     <w:p>
@@ -1803,7 +2297,50 @@
           <w:lang w:val="en-US"/>
         </w:rPr>
         <w:tab/>
-        <w:t>isAdmin boolean NOT NULL,</w:t>
+      </w:r>
+      <w:proofErr w:type="spellStart"/>
+      <w:r>
+        <w:rPr>
+          <w:rFonts w:ascii="Courier New" w:eastAsia="Times New Roman" w:hAnsi="Courier New" w:cs="Courier New"/>
+          <w:color w:val="000000"/>
+          <w:sz w:val="20"/>
+          <w:szCs w:val="20"/>
+          <w:lang w:val="en-US"/>
+        </w:rPr>
+        <w:t>isAdmin</w:t>
+      </w:r>
+      <w:proofErr w:type="spellEnd"/>
+      <w:r>
+        <w:rPr>
+          <w:rFonts w:ascii="Courier New" w:eastAsia="Times New Roman" w:hAnsi="Courier New" w:cs="Courier New"/>
+          <w:color w:val="000000"/>
+          <w:sz w:val="20"/>
+          <w:szCs w:val="20"/>
+          <w:lang w:val="en-US"/>
+        </w:rPr>
+        <w:t xml:space="preserve"> </w:t>
+      </w:r>
+      <w:proofErr w:type="spellStart"/>
+      <w:r>
+        <w:rPr>
+          <w:rFonts w:ascii="Courier New" w:eastAsia="Times New Roman" w:hAnsi="Courier New" w:cs="Courier New"/>
+          <w:color w:val="000000"/>
+          <w:sz w:val="20"/>
+          <w:szCs w:val="20"/>
+          <w:lang w:val="en-US"/>
+        </w:rPr>
+        <w:t>boolean</w:t>
+      </w:r>
+      <w:proofErr w:type="spellEnd"/>
+      <w:r>
+        <w:rPr>
+          <w:rFonts w:ascii="Courier New" w:eastAsia="Times New Roman" w:hAnsi="Courier New" w:cs="Courier New"/>
+          <w:color w:val="000000"/>
+          <w:sz w:val="20"/>
+          <w:szCs w:val="20"/>
+          <w:lang w:val="en-US"/>
+        </w:rPr>
+        <w:t xml:space="preserve"> NOT NULL,</w:t>
       </w:r>
     </w:p>
     <w:p>
@@ -1844,7 +2381,50 @@
           <w:lang w:val="en-US"/>
         </w:rPr>
         <w:tab/>
-        <w:t>isBanned boolean NOT NULL,</w:t>
+      </w:r>
+      <w:proofErr w:type="spellStart"/>
+      <w:r>
+        <w:rPr>
+          <w:rFonts w:ascii="Courier New" w:eastAsia="Times New Roman" w:hAnsi="Courier New" w:cs="Courier New"/>
+          <w:color w:val="000000"/>
+          <w:sz w:val="20"/>
+          <w:szCs w:val="20"/>
+          <w:lang w:val="en-US"/>
+        </w:rPr>
+        <w:t>isBanned</w:t>
+      </w:r>
+      <w:proofErr w:type="spellEnd"/>
+      <w:r>
+        <w:rPr>
+          <w:rFonts w:ascii="Courier New" w:eastAsia="Times New Roman" w:hAnsi="Courier New" w:cs="Courier New"/>
+          <w:color w:val="000000"/>
+          <w:sz w:val="20"/>
+          <w:szCs w:val="20"/>
+          <w:lang w:val="en-US"/>
+        </w:rPr>
+        <w:t xml:space="preserve"> </w:t>
+      </w:r>
+      <w:proofErr w:type="spellStart"/>
+      <w:r>
+        <w:rPr>
+          <w:rFonts w:ascii="Courier New" w:eastAsia="Times New Roman" w:hAnsi="Courier New" w:cs="Courier New"/>
+          <w:color w:val="000000"/>
+          <w:sz w:val="20"/>
+          <w:szCs w:val="20"/>
+          <w:lang w:val="en-US"/>
+        </w:rPr>
+        <w:t>boolean</w:t>
+      </w:r>
+      <w:proofErr w:type="spellEnd"/>
+      <w:r>
+        <w:rPr>
+          <w:rFonts w:ascii="Courier New" w:eastAsia="Times New Roman" w:hAnsi="Courier New" w:cs="Courier New"/>
+          <w:color w:val="000000"/>
+          <w:sz w:val="20"/>
+          <w:szCs w:val="20"/>
+          <w:lang w:val="en-US"/>
+        </w:rPr>
+        <w:t xml:space="preserve"> NOT NULL,</w:t>
       </w:r>
     </w:p>
     <w:p>
@@ -1885,7 +2465,50 @@
           <w:lang w:val="en-US"/>
         </w:rPr>
         <w:tab/>
-        <w:t>billingAddress varchar(100),</w:t>
+      </w:r>
+      <w:proofErr w:type="spellStart"/>
+      <w:r>
+        <w:rPr>
+          <w:rFonts w:ascii="Courier New" w:eastAsia="Times New Roman" w:hAnsi="Courier New" w:cs="Courier New"/>
+          <w:color w:val="000000"/>
+          <w:sz w:val="20"/>
+          <w:szCs w:val="20"/>
+          <w:lang w:val="en-US"/>
+        </w:rPr>
+        <w:t>billingAddress</w:t>
+      </w:r>
+      <w:proofErr w:type="spellEnd"/>
+      <w:r>
+        <w:rPr>
+          <w:rFonts w:ascii="Courier New" w:eastAsia="Times New Roman" w:hAnsi="Courier New" w:cs="Courier New"/>
+          <w:color w:val="000000"/>
+          <w:sz w:val="20"/>
+          <w:szCs w:val="20"/>
+          <w:lang w:val="en-US"/>
+        </w:rPr>
+        <w:t xml:space="preserve"> </w:t>
+      </w:r>
+      <w:proofErr w:type="gramStart"/>
+      <w:r>
+        <w:rPr>
+          <w:rFonts w:ascii="Courier New" w:eastAsia="Times New Roman" w:hAnsi="Courier New" w:cs="Courier New"/>
+          <w:color w:val="000000"/>
+          <w:sz w:val="20"/>
+          <w:szCs w:val="20"/>
+          <w:lang w:val="en-US"/>
+        </w:rPr>
+        <w:t>varchar(</w:t>
+      </w:r>
+      <w:proofErr w:type="gramEnd"/>
+      <w:r>
+        <w:rPr>
+          <w:rFonts w:ascii="Courier New" w:eastAsia="Times New Roman" w:hAnsi="Courier New" w:cs="Courier New"/>
+          <w:color w:val="000000"/>
+          <w:sz w:val="20"/>
+          <w:szCs w:val="20"/>
+          <w:lang w:val="en-US"/>
+        </w:rPr>
+        <w:t>100),</w:t>
       </w:r>
     </w:p>
     <w:p>
@@ -1945,7 +2568,29 @@
           <w:szCs w:val="20"/>
           <w:lang w:val="en-US"/>
         </w:rPr>
-        <w:t>PRIMARY KEY (userName)</w:t>
+        <w:t>PRIMARY KEY (</w:t>
+      </w:r>
+      <w:proofErr w:type="spellStart"/>
+      <w:r>
+        <w:rPr>
+          <w:rFonts w:ascii="Courier New" w:eastAsia="Times New Roman" w:hAnsi="Courier New" w:cs="Courier New"/>
+          <w:color w:val="000000"/>
+          <w:sz w:val="20"/>
+          <w:szCs w:val="20"/>
+          <w:lang w:val="en-US"/>
+        </w:rPr>
+        <w:t>userName</w:t>
+      </w:r>
+      <w:proofErr w:type="spellEnd"/>
+      <w:r>
+        <w:rPr>
+          <w:rFonts w:ascii="Courier New" w:eastAsia="Times New Roman" w:hAnsi="Courier New" w:cs="Courier New"/>
+          <w:color w:val="000000"/>
+          <w:sz w:val="20"/>
+          <w:szCs w:val="20"/>
+          <w:lang w:val="en-US"/>
+        </w:rPr>
+        <w:t>)</w:t>
       </w:r>
     </w:p>
     <w:p>
@@ -2157,7 +2802,29 @@
           <w:szCs w:val="20"/>
           <w:lang w:val="en-US"/>
         </w:rPr>
-        <w:t>create table projectsOwnership (</w:t>
+        <w:t xml:space="preserve">create table </w:t>
+      </w:r>
+      <w:proofErr w:type="spellStart"/>
+      <w:r>
+        <w:rPr>
+          <w:rFonts w:ascii="Courier New" w:eastAsia="Times New Roman" w:hAnsi="Courier New" w:cs="Courier New"/>
+          <w:color w:val="000000"/>
+          <w:sz w:val="20"/>
+          <w:szCs w:val="20"/>
+          <w:lang w:val="en-US"/>
+        </w:rPr>
+        <w:t>projectsOwnership</w:t>
+      </w:r>
+      <w:proofErr w:type="spellEnd"/>
+      <w:r>
+        <w:rPr>
+          <w:rFonts w:ascii="Courier New" w:eastAsia="Times New Roman" w:hAnsi="Courier New" w:cs="Courier New"/>
+          <w:color w:val="000000"/>
+          <w:sz w:val="20"/>
+          <w:szCs w:val="20"/>
+          <w:lang w:val="en-US"/>
+        </w:rPr>
+        <w:t xml:space="preserve"> (</w:t>
       </w:r>
     </w:p>
     <w:p>
@@ -2198,7 +2865,50 @@
           <w:lang w:val="en-US"/>
         </w:rPr>
         <w:tab/>
-        <w:t>projectName varchar(100) NOT NULL,</w:t>
+      </w:r>
+      <w:proofErr w:type="spellStart"/>
+      <w:r>
+        <w:rPr>
+          <w:rFonts w:ascii="Courier New" w:eastAsia="Times New Roman" w:hAnsi="Courier New" w:cs="Courier New"/>
+          <w:color w:val="000000"/>
+          <w:sz w:val="20"/>
+          <w:szCs w:val="20"/>
+          <w:lang w:val="en-US"/>
+        </w:rPr>
+        <w:t>projectName</w:t>
+      </w:r>
+      <w:proofErr w:type="spellEnd"/>
+      <w:r>
+        <w:rPr>
+          <w:rFonts w:ascii="Courier New" w:eastAsia="Times New Roman" w:hAnsi="Courier New" w:cs="Courier New"/>
+          <w:color w:val="000000"/>
+          <w:sz w:val="20"/>
+          <w:szCs w:val="20"/>
+          <w:lang w:val="en-US"/>
+        </w:rPr>
+        <w:t xml:space="preserve"> </w:t>
+      </w:r>
+      <w:proofErr w:type="gramStart"/>
+      <w:r>
+        <w:rPr>
+          <w:rFonts w:ascii="Courier New" w:eastAsia="Times New Roman" w:hAnsi="Courier New" w:cs="Courier New"/>
+          <w:color w:val="000000"/>
+          <w:sz w:val="20"/>
+          <w:szCs w:val="20"/>
+          <w:lang w:val="en-US"/>
+        </w:rPr>
+        <w:t>varchar(</w:t>
+      </w:r>
+      <w:proofErr w:type="gramEnd"/>
+      <w:r>
+        <w:rPr>
+          <w:rFonts w:ascii="Courier New" w:eastAsia="Times New Roman" w:hAnsi="Courier New" w:cs="Courier New"/>
+          <w:color w:val="000000"/>
+          <w:sz w:val="20"/>
+          <w:szCs w:val="20"/>
+          <w:lang w:val="en-US"/>
+        </w:rPr>
+        <w:t>100) NOT NULL,</w:t>
       </w:r>
     </w:p>
     <w:p>
@@ -2239,7 +2949,50 @@
           <w:lang w:val="en-US"/>
         </w:rPr>
         <w:tab/>
-        <w:t>projectDescription varchar(1000),</w:t>
+      </w:r>
+      <w:proofErr w:type="spellStart"/>
+      <w:r>
+        <w:rPr>
+          <w:rFonts w:ascii="Courier New" w:eastAsia="Times New Roman" w:hAnsi="Courier New" w:cs="Courier New"/>
+          <w:color w:val="000000"/>
+          <w:sz w:val="20"/>
+          <w:szCs w:val="20"/>
+          <w:lang w:val="en-US"/>
+        </w:rPr>
+        <w:t>projectDescription</w:t>
+      </w:r>
+      <w:proofErr w:type="spellEnd"/>
+      <w:r>
+        <w:rPr>
+          <w:rFonts w:ascii="Courier New" w:eastAsia="Times New Roman" w:hAnsi="Courier New" w:cs="Courier New"/>
+          <w:color w:val="000000"/>
+          <w:sz w:val="20"/>
+          <w:szCs w:val="20"/>
+          <w:lang w:val="en-US"/>
+        </w:rPr>
+        <w:t xml:space="preserve"> </w:t>
+      </w:r>
+      <w:proofErr w:type="gramStart"/>
+      <w:r>
+        <w:rPr>
+          <w:rFonts w:ascii="Courier New" w:eastAsia="Times New Roman" w:hAnsi="Courier New" w:cs="Courier New"/>
+          <w:color w:val="000000"/>
+          <w:sz w:val="20"/>
+          <w:szCs w:val="20"/>
+          <w:lang w:val="en-US"/>
+        </w:rPr>
+        <w:t>varchar(</w:t>
+      </w:r>
+      <w:proofErr w:type="gramEnd"/>
+      <w:r>
+        <w:rPr>
+          <w:rFonts w:ascii="Courier New" w:eastAsia="Times New Roman" w:hAnsi="Courier New" w:cs="Courier New"/>
+          <w:color w:val="000000"/>
+          <w:sz w:val="20"/>
+          <w:szCs w:val="20"/>
+          <w:lang w:val="en-US"/>
+        </w:rPr>
+        <w:t>1000),</w:t>
       </w:r>
     </w:p>
     <w:p>
@@ -2280,7 +3033,28 @@
           <w:lang w:val="en-US"/>
         </w:rPr>
         <w:tab/>
-        <w:t>startDate date NOT NULL,</w:t>
+      </w:r>
+      <w:proofErr w:type="spellStart"/>
+      <w:r>
+        <w:rPr>
+          <w:rFonts w:ascii="Courier New" w:eastAsia="Times New Roman" w:hAnsi="Courier New" w:cs="Courier New"/>
+          <w:color w:val="000000"/>
+          <w:sz w:val="20"/>
+          <w:szCs w:val="20"/>
+          <w:lang w:val="en-US"/>
+        </w:rPr>
+        <w:t>startDate</w:t>
+      </w:r>
+      <w:proofErr w:type="spellEnd"/>
+      <w:r>
+        <w:rPr>
+          <w:rFonts w:ascii="Courier New" w:eastAsia="Times New Roman" w:hAnsi="Courier New" w:cs="Courier New"/>
+          <w:color w:val="000000"/>
+          <w:sz w:val="20"/>
+          <w:szCs w:val="20"/>
+          <w:lang w:val="en-US"/>
+        </w:rPr>
+        <w:t xml:space="preserve"> date NOT NULL,</w:t>
       </w:r>
     </w:p>
     <w:p>
@@ -2321,7 +3095,28 @@
           <w:lang w:val="en-US"/>
         </w:rPr>
         <w:tab/>
-        <w:t>endDate date NOT NULL,</w:t>
+      </w:r>
+      <w:proofErr w:type="spellStart"/>
+      <w:r>
+        <w:rPr>
+          <w:rFonts w:ascii="Courier New" w:eastAsia="Times New Roman" w:hAnsi="Courier New" w:cs="Courier New"/>
+          <w:color w:val="000000"/>
+          <w:sz w:val="20"/>
+          <w:szCs w:val="20"/>
+          <w:lang w:val="en-US"/>
+        </w:rPr>
+        <w:t>endDate</w:t>
+      </w:r>
+      <w:proofErr w:type="spellEnd"/>
+      <w:r>
+        <w:rPr>
+          <w:rFonts w:ascii="Courier New" w:eastAsia="Times New Roman" w:hAnsi="Courier New" w:cs="Courier New"/>
+          <w:color w:val="000000"/>
+          <w:sz w:val="20"/>
+          <w:szCs w:val="20"/>
+          <w:lang w:val="en-US"/>
+        </w:rPr>
+        <w:t xml:space="preserve"> date NOT NULL,</w:t>
       </w:r>
     </w:p>
     <w:p>
@@ -2362,7 +3157,50 @@
           <w:lang w:val="en-US"/>
         </w:rPr>
         <w:tab/>
-        <w:t>projectID varchar(50),</w:t>
+      </w:r>
+      <w:proofErr w:type="spellStart"/>
+      <w:r>
+        <w:rPr>
+          <w:rFonts w:ascii="Courier New" w:eastAsia="Times New Roman" w:hAnsi="Courier New" w:cs="Courier New"/>
+          <w:color w:val="000000"/>
+          <w:sz w:val="20"/>
+          <w:szCs w:val="20"/>
+          <w:lang w:val="en-US"/>
+        </w:rPr>
+        <w:t>projectID</w:t>
+      </w:r>
+      <w:proofErr w:type="spellEnd"/>
+      <w:r>
+        <w:rPr>
+          <w:rFonts w:ascii="Courier New" w:eastAsia="Times New Roman" w:hAnsi="Courier New" w:cs="Courier New"/>
+          <w:color w:val="000000"/>
+          <w:sz w:val="20"/>
+          <w:szCs w:val="20"/>
+          <w:lang w:val="en-US"/>
+        </w:rPr>
+        <w:t xml:space="preserve"> </w:t>
+      </w:r>
+      <w:proofErr w:type="gramStart"/>
+      <w:r>
+        <w:rPr>
+          <w:rFonts w:ascii="Courier New" w:eastAsia="Times New Roman" w:hAnsi="Courier New" w:cs="Courier New"/>
+          <w:color w:val="000000"/>
+          <w:sz w:val="20"/>
+          <w:szCs w:val="20"/>
+          <w:lang w:val="en-US"/>
+        </w:rPr>
+        <w:t>varchar(</w:t>
+      </w:r>
+      <w:proofErr w:type="gramEnd"/>
+      <w:r>
+        <w:rPr>
+          <w:rFonts w:ascii="Courier New" w:eastAsia="Times New Roman" w:hAnsi="Courier New" w:cs="Courier New"/>
+          <w:color w:val="000000"/>
+          <w:sz w:val="20"/>
+          <w:szCs w:val="20"/>
+          <w:lang w:val="en-US"/>
+        </w:rPr>
+        <w:t>50),</w:t>
       </w:r>
     </w:p>
     <w:p>
@@ -2403,7 +3241,50 @@
           <w:lang w:val="en-US"/>
         </w:rPr>
         <w:tab/>
-        <w:t>ownerName varchar(10)NOT NULL,</w:t>
+      </w:r>
+      <w:proofErr w:type="spellStart"/>
+      <w:r>
+        <w:rPr>
+          <w:rFonts w:ascii="Courier New" w:eastAsia="Times New Roman" w:hAnsi="Courier New" w:cs="Courier New"/>
+          <w:color w:val="000000"/>
+          <w:sz w:val="20"/>
+          <w:szCs w:val="20"/>
+          <w:lang w:val="en-US"/>
+        </w:rPr>
+        <w:t>ownerName</w:t>
+      </w:r>
+      <w:proofErr w:type="spellEnd"/>
+      <w:r>
+        <w:rPr>
+          <w:rFonts w:ascii="Courier New" w:eastAsia="Times New Roman" w:hAnsi="Courier New" w:cs="Courier New"/>
+          <w:color w:val="000000"/>
+          <w:sz w:val="20"/>
+          <w:szCs w:val="20"/>
+          <w:lang w:val="en-US"/>
+        </w:rPr>
+        <w:t xml:space="preserve"> </w:t>
+      </w:r>
+      <w:proofErr w:type="gramStart"/>
+      <w:r>
+        <w:rPr>
+          <w:rFonts w:ascii="Courier New" w:eastAsia="Times New Roman" w:hAnsi="Courier New" w:cs="Courier New"/>
+          <w:color w:val="000000"/>
+          <w:sz w:val="20"/>
+          <w:szCs w:val="20"/>
+          <w:lang w:val="en-US"/>
+        </w:rPr>
+        <w:t>varchar(</w:t>
+      </w:r>
+      <w:proofErr w:type="gramEnd"/>
+      <w:r>
+        <w:rPr>
+          <w:rFonts w:ascii="Courier New" w:eastAsia="Times New Roman" w:hAnsi="Courier New" w:cs="Courier New"/>
+          <w:color w:val="000000"/>
+          <w:sz w:val="20"/>
+          <w:szCs w:val="20"/>
+          <w:lang w:val="en-US"/>
+        </w:rPr>
+        <w:t>10)NOT NULL,</w:t>
       </w:r>
     </w:p>
     <w:p>
@@ -2444,7 +3325,72 @@
           <w:lang w:val="en-US"/>
         </w:rPr>
         <w:tab/>
-        <w:t>targetAmount int NOT NULL CHECK (targetAmount &gt; 0),</w:t>
+      </w:r>
+      <w:proofErr w:type="spellStart"/>
+      <w:r>
+        <w:rPr>
+          <w:rFonts w:ascii="Courier New" w:eastAsia="Times New Roman" w:hAnsi="Courier New" w:cs="Courier New"/>
+          <w:color w:val="000000"/>
+          <w:sz w:val="20"/>
+          <w:szCs w:val="20"/>
+          <w:lang w:val="en-US"/>
+        </w:rPr>
+        <w:t>targetAmount</w:t>
+      </w:r>
+      <w:proofErr w:type="spellEnd"/>
+      <w:r>
+        <w:rPr>
+          <w:rFonts w:ascii="Courier New" w:eastAsia="Times New Roman" w:hAnsi="Courier New" w:cs="Courier New"/>
+          <w:color w:val="000000"/>
+          <w:sz w:val="20"/>
+          <w:szCs w:val="20"/>
+          <w:lang w:val="en-US"/>
+        </w:rPr>
+        <w:t xml:space="preserve"> </w:t>
+      </w:r>
+      <w:proofErr w:type="spellStart"/>
+      <w:r>
+        <w:rPr>
+          <w:rFonts w:ascii="Courier New" w:eastAsia="Times New Roman" w:hAnsi="Courier New" w:cs="Courier New"/>
+          <w:color w:val="000000"/>
+          <w:sz w:val="20"/>
+          <w:szCs w:val="20"/>
+          <w:lang w:val="en-US"/>
+        </w:rPr>
+        <w:t>int</w:t>
+      </w:r>
+      <w:proofErr w:type="spellEnd"/>
+      <w:r>
+        <w:rPr>
+          <w:rFonts w:ascii="Courier New" w:eastAsia="Times New Roman" w:hAnsi="Courier New" w:cs="Courier New"/>
+          <w:color w:val="000000"/>
+          <w:sz w:val="20"/>
+          <w:szCs w:val="20"/>
+          <w:lang w:val="en-US"/>
+        </w:rPr>
+        <w:t xml:space="preserve"> NOT NULL CHECK (</w:t>
+      </w:r>
+      <w:proofErr w:type="spellStart"/>
+      <w:r>
+        <w:rPr>
+          <w:rFonts w:ascii="Courier New" w:eastAsia="Times New Roman" w:hAnsi="Courier New" w:cs="Courier New"/>
+          <w:color w:val="000000"/>
+          <w:sz w:val="20"/>
+          <w:szCs w:val="20"/>
+          <w:lang w:val="en-US"/>
+        </w:rPr>
+        <w:t>targetAmount</w:t>
+      </w:r>
+      <w:proofErr w:type="spellEnd"/>
+      <w:r>
+        <w:rPr>
+          <w:rFonts w:ascii="Courier New" w:eastAsia="Times New Roman" w:hAnsi="Courier New" w:cs="Courier New"/>
+          <w:color w:val="000000"/>
+          <w:sz w:val="20"/>
+          <w:szCs w:val="20"/>
+          <w:lang w:val="en-US"/>
+        </w:rPr>
+        <w:t xml:space="preserve"> &gt; 0),</w:t>
       </w:r>
     </w:p>
     <w:p>
@@ -2485,7 +3431,29 @@
           <w:lang w:val="en-US"/>
         </w:rPr>
         <w:tab/>
-        <w:t>progress int NOT NULL CHECK (progress &gt;= 0),</w:t>
+        <w:t xml:space="preserve">progress </w:t>
+      </w:r>
+      <w:proofErr w:type="spellStart"/>
+      <w:r>
+        <w:rPr>
+          <w:rFonts w:ascii="Courier New" w:eastAsia="Times New Roman" w:hAnsi="Courier New" w:cs="Courier New"/>
+          <w:color w:val="000000"/>
+          <w:sz w:val="20"/>
+          <w:szCs w:val="20"/>
+          <w:lang w:val="en-US"/>
+        </w:rPr>
+        <w:t>int</w:t>
+      </w:r>
+      <w:proofErr w:type="spellEnd"/>
+      <w:r>
+        <w:rPr>
+          <w:rFonts w:ascii="Courier New" w:eastAsia="Times New Roman" w:hAnsi="Courier New" w:cs="Courier New"/>
+          <w:color w:val="000000"/>
+          <w:sz w:val="20"/>
+          <w:szCs w:val="20"/>
+          <w:lang w:val="en-US"/>
+        </w:rPr>
+        <w:t xml:space="preserve"> NOT NULL CHECK (progress &gt;= 0),</w:t>
       </w:r>
     </w:p>
     <w:p>
@@ -2526,7 +3494,29 @@
           <w:lang w:val="en-US"/>
         </w:rPr>
         <w:tab/>
-        <w:t>category varchar(20),</w:t>
+        <w:t xml:space="preserve">category </w:t>
+      </w:r>
+      <w:proofErr w:type="gramStart"/>
+      <w:r>
+        <w:rPr>
+          <w:rFonts w:ascii="Courier New" w:eastAsia="Times New Roman" w:hAnsi="Courier New" w:cs="Courier New"/>
+          <w:color w:val="000000"/>
+          <w:sz w:val="20"/>
+          <w:szCs w:val="20"/>
+          <w:lang w:val="en-US"/>
+        </w:rPr>
+        <w:t>varchar(</w:t>
+      </w:r>
+      <w:proofErr w:type="gramEnd"/>
+      <w:r>
+        <w:rPr>
+          <w:rFonts w:ascii="Courier New" w:eastAsia="Times New Roman" w:hAnsi="Courier New" w:cs="Courier New"/>
+          <w:color w:val="000000"/>
+          <w:sz w:val="20"/>
+          <w:szCs w:val="20"/>
+          <w:lang w:val="en-US"/>
+        </w:rPr>
+        <w:t>20),</w:t>
       </w:r>
     </w:p>
     <w:p>
@@ -2567,7 +3557,50 @@
           <w:lang w:val="en-US"/>
         </w:rPr>
         <w:tab/>
-        <w:t>projectStatus varchar(10),</w:t>
+      </w:r>
+      <w:proofErr w:type="spellStart"/>
+      <w:r>
+        <w:rPr>
+          <w:rFonts w:ascii="Courier New" w:eastAsia="Times New Roman" w:hAnsi="Courier New" w:cs="Courier New"/>
+          <w:color w:val="000000"/>
+          <w:sz w:val="20"/>
+          <w:szCs w:val="20"/>
+          <w:lang w:val="en-US"/>
+        </w:rPr>
+        <w:t>projectStatus</w:t>
+      </w:r>
+      <w:proofErr w:type="spellEnd"/>
+      <w:r>
+        <w:rPr>
+          <w:rFonts w:ascii="Courier New" w:eastAsia="Times New Roman" w:hAnsi="Courier New" w:cs="Courier New"/>
+          <w:color w:val="000000"/>
+          <w:sz w:val="20"/>
+          <w:szCs w:val="20"/>
+          <w:lang w:val="en-US"/>
+        </w:rPr>
+        <w:t xml:space="preserve"> </w:t>
+      </w:r>
+      <w:proofErr w:type="gramStart"/>
+      <w:r>
+        <w:rPr>
+          <w:rFonts w:ascii="Courier New" w:eastAsia="Times New Roman" w:hAnsi="Courier New" w:cs="Courier New"/>
+          <w:color w:val="000000"/>
+          <w:sz w:val="20"/>
+          <w:szCs w:val="20"/>
+          <w:lang w:val="en-US"/>
+        </w:rPr>
+        <w:t>varchar(</w:t>
+      </w:r>
+      <w:proofErr w:type="gramEnd"/>
+      <w:r>
+        <w:rPr>
+          <w:rFonts w:ascii="Courier New" w:eastAsia="Times New Roman" w:hAnsi="Courier New" w:cs="Courier New"/>
+          <w:color w:val="000000"/>
+          <w:sz w:val="20"/>
+          <w:szCs w:val="20"/>
+          <w:lang w:val="en-US"/>
+        </w:rPr>
+        <w:t>10),</w:t>
       </w:r>
     </w:p>
     <w:p>
@@ -2608,7 +3641,51 @@
           <w:lang w:val="en-US"/>
         </w:rPr>
         <w:tab/>
-        <w:t>PRIMARY KEY (projectID, ownerName),</w:t>
+        <w:t>PRIMARY KEY (</w:t>
+      </w:r>
+      <w:proofErr w:type="spellStart"/>
+      <w:r>
+        <w:rPr>
+          <w:rFonts w:ascii="Courier New" w:eastAsia="Times New Roman" w:hAnsi="Courier New" w:cs="Courier New"/>
+          <w:color w:val="000000"/>
+          <w:sz w:val="20"/>
+          <w:szCs w:val="20"/>
+          <w:lang w:val="en-US"/>
+        </w:rPr>
+        <w:t>projectID</w:t>
+      </w:r>
+      <w:proofErr w:type="spellEnd"/>
+      <w:r>
+        <w:rPr>
+          <w:rFonts w:ascii="Courier New" w:eastAsia="Times New Roman" w:hAnsi="Courier New" w:cs="Courier New"/>
+          <w:color w:val="000000"/>
+          <w:sz w:val="20"/>
+          <w:szCs w:val="20"/>
+          <w:lang w:val="en-US"/>
+        </w:rPr>
+        <w:t xml:space="preserve">, </w:t>
+      </w:r>
+      <w:proofErr w:type="spellStart"/>
+      <w:r>
+        <w:rPr>
+          <w:rFonts w:ascii="Courier New" w:eastAsia="Times New Roman" w:hAnsi="Courier New" w:cs="Courier New"/>
+          <w:color w:val="000000"/>
+          <w:sz w:val="20"/>
+          <w:szCs w:val="20"/>
+          <w:lang w:val="en-US"/>
+        </w:rPr>
+        <w:t>ownerName</w:t>
+      </w:r>
+      <w:proofErr w:type="spellEnd"/>
+      <w:r>
+        <w:rPr>
+          <w:rFonts w:ascii="Courier New" w:eastAsia="Times New Roman" w:hAnsi="Courier New" w:cs="Courier New"/>
+          <w:color w:val="000000"/>
+          <w:sz w:val="20"/>
+          <w:szCs w:val="20"/>
+          <w:lang w:val="en-US"/>
+        </w:rPr>
+        <w:t>),</w:t>
       </w:r>
     </w:p>
     <w:p>
@@ -2649,7 +3726,51 @@
           <w:lang w:val="en-US"/>
         </w:rPr>
         <w:tab/>
-        <w:t>FOREIGN KEY (ownerName) REFERENCES users(userName)</w:t>
+        <w:t>FOREIGN KEY (</w:t>
+      </w:r>
+      <w:proofErr w:type="spellStart"/>
+      <w:r>
+        <w:rPr>
+          <w:rFonts w:ascii="Courier New" w:eastAsia="Times New Roman" w:hAnsi="Courier New" w:cs="Courier New"/>
+          <w:color w:val="000000"/>
+          <w:sz w:val="20"/>
+          <w:szCs w:val="20"/>
+          <w:lang w:val="en-US"/>
+        </w:rPr>
+        <w:t>ownerName</w:t>
+      </w:r>
+      <w:proofErr w:type="spellEnd"/>
+      <w:r>
+        <w:rPr>
+          <w:rFonts w:ascii="Courier New" w:eastAsia="Times New Roman" w:hAnsi="Courier New" w:cs="Courier New"/>
+          <w:color w:val="000000"/>
+          <w:sz w:val="20"/>
+          <w:szCs w:val="20"/>
+          <w:lang w:val="en-US"/>
+        </w:rPr>
+        <w:t>) REFERENCES users(</w:t>
+      </w:r>
+      <w:proofErr w:type="spellStart"/>
+      <w:r>
+        <w:rPr>
+          <w:rFonts w:ascii="Courier New" w:eastAsia="Times New Roman" w:hAnsi="Courier New" w:cs="Courier New"/>
+          <w:color w:val="000000"/>
+          <w:sz w:val="20"/>
+          <w:szCs w:val="20"/>
+          <w:lang w:val="en-US"/>
+        </w:rPr>
+        <w:t>userName</w:t>
+      </w:r>
+      <w:proofErr w:type="spellEnd"/>
+      <w:r>
+        <w:rPr>
+          <w:rFonts w:ascii="Courier New" w:eastAsia="Times New Roman" w:hAnsi="Courier New" w:cs="Courier New"/>
+          <w:color w:val="000000"/>
+          <w:sz w:val="20"/>
+          <w:szCs w:val="20"/>
+          <w:lang w:val="en-US"/>
+        </w:rPr>
+        <w:t>)</w:t>
       </w:r>
     </w:p>
     <w:p>
@@ -2906,7 +4027,29 @@
           <w:lang w:val="en-US"/>
         </w:rPr>
         <w:tab/>
-        <w:t>amount int NOT NULL CHECK (amount &gt; 0),</w:t>
+        <w:t xml:space="preserve">amount </w:t>
+      </w:r>
+      <w:proofErr w:type="spellStart"/>
+      <w:r>
+        <w:rPr>
+          <w:rFonts w:ascii="Courier New" w:eastAsia="Times New Roman" w:hAnsi="Courier New" w:cs="Courier New"/>
+          <w:color w:val="000000"/>
+          <w:sz w:val="20"/>
+          <w:szCs w:val="20"/>
+          <w:lang w:val="en-US"/>
+        </w:rPr>
+        <w:t>int</w:t>
+      </w:r>
+      <w:proofErr w:type="spellEnd"/>
+      <w:r>
+        <w:rPr>
+          <w:rFonts w:ascii="Courier New" w:eastAsia="Times New Roman" w:hAnsi="Courier New" w:cs="Courier New"/>
+          <w:color w:val="000000"/>
+          <w:sz w:val="20"/>
+          <w:szCs w:val="20"/>
+          <w:lang w:val="en-US"/>
+        </w:rPr>
+        <w:t xml:space="preserve"> NOT NULL CHECK (amount &gt; 0),</w:t>
       </w:r>
     </w:p>
     <w:p>
@@ -2947,7 +4090,28 @@
           <w:lang w:val="en-US"/>
         </w:rPr>
         <w:tab/>
-        <w:t>dateInvested date NOT NULL,</w:t>
+      </w:r>
+      <w:proofErr w:type="spellStart"/>
+      <w:r>
+        <w:rPr>
+          <w:rFonts w:ascii="Courier New" w:eastAsia="Times New Roman" w:hAnsi="Courier New" w:cs="Courier New"/>
+          <w:color w:val="000000"/>
+          <w:sz w:val="20"/>
+          <w:szCs w:val="20"/>
+          <w:lang w:val="en-US"/>
+        </w:rPr>
+        <w:t>dateInvested</w:t>
+      </w:r>
+      <w:proofErr w:type="spellEnd"/>
+      <w:r>
+        <w:rPr>
+          <w:rFonts w:ascii="Courier New" w:eastAsia="Times New Roman" w:hAnsi="Courier New" w:cs="Courier New"/>
+          <w:color w:val="000000"/>
+          <w:sz w:val="20"/>
+          <w:szCs w:val="20"/>
+          <w:lang w:val="en-US"/>
+        </w:rPr>
+        <w:t xml:space="preserve"> date NOT NULL,</w:t>
       </w:r>
     </w:p>
     <w:p>
@@ -2988,7 +4152,50 @@
           <w:lang w:val="en-US"/>
         </w:rPr>
         <w:tab/>
-        <w:t>investmentID varchar(100),</w:t>
+      </w:r>
+      <w:proofErr w:type="spellStart"/>
+      <w:r>
+        <w:rPr>
+          <w:rFonts w:ascii="Courier New" w:eastAsia="Times New Roman" w:hAnsi="Courier New" w:cs="Courier New"/>
+          <w:color w:val="000000"/>
+          <w:sz w:val="20"/>
+          <w:szCs w:val="20"/>
+          <w:lang w:val="en-US"/>
+        </w:rPr>
+        <w:t>investmentID</w:t>
+      </w:r>
+      <w:proofErr w:type="spellEnd"/>
+      <w:r>
+        <w:rPr>
+          <w:rFonts w:ascii="Courier New" w:eastAsia="Times New Roman" w:hAnsi="Courier New" w:cs="Courier New"/>
+          <w:color w:val="000000"/>
+          <w:sz w:val="20"/>
+          <w:szCs w:val="20"/>
+          <w:lang w:val="en-US"/>
+        </w:rPr>
+        <w:t xml:space="preserve"> </w:t>
+      </w:r>
+      <w:proofErr w:type="gramStart"/>
+      <w:r>
+        <w:rPr>
+          <w:rFonts w:ascii="Courier New" w:eastAsia="Times New Roman" w:hAnsi="Courier New" w:cs="Courier New"/>
+          <w:color w:val="000000"/>
+          <w:sz w:val="20"/>
+          <w:szCs w:val="20"/>
+          <w:lang w:val="en-US"/>
+        </w:rPr>
+        <w:t>varchar(</w:t>
+      </w:r>
+      <w:proofErr w:type="gramEnd"/>
+      <w:r>
+        <w:rPr>
+          <w:rFonts w:ascii="Courier New" w:eastAsia="Times New Roman" w:hAnsi="Courier New" w:cs="Courier New"/>
+          <w:color w:val="000000"/>
+          <w:sz w:val="20"/>
+          <w:szCs w:val="20"/>
+          <w:lang w:val="en-US"/>
+        </w:rPr>
+        <w:t>100),</w:t>
       </w:r>
     </w:p>
     <w:p>
@@ -3029,7 +4236,50 @@
           <w:lang w:val="en-US"/>
         </w:rPr>
         <w:tab/>
-        <w:t>investorName varchar(50) NOT NULL,</w:t>
+      </w:r>
+      <w:proofErr w:type="spellStart"/>
+      <w:r>
+        <w:rPr>
+          <w:rFonts w:ascii="Courier New" w:eastAsia="Times New Roman" w:hAnsi="Courier New" w:cs="Courier New"/>
+          <w:color w:val="000000"/>
+          <w:sz w:val="20"/>
+          <w:szCs w:val="20"/>
+          <w:lang w:val="en-US"/>
+        </w:rPr>
+        <w:t>investorName</w:t>
+      </w:r>
+      <w:proofErr w:type="spellEnd"/>
+      <w:r>
+        <w:rPr>
+          <w:rFonts w:ascii="Courier New" w:eastAsia="Times New Roman" w:hAnsi="Courier New" w:cs="Courier New"/>
+          <w:color w:val="000000"/>
+          <w:sz w:val="20"/>
+          <w:szCs w:val="20"/>
+          <w:lang w:val="en-US"/>
+        </w:rPr>
+        <w:t xml:space="preserve"> </w:t>
+      </w:r>
+      <w:proofErr w:type="gramStart"/>
+      <w:r>
+        <w:rPr>
+          <w:rFonts w:ascii="Courier New" w:eastAsia="Times New Roman" w:hAnsi="Courier New" w:cs="Courier New"/>
+          <w:color w:val="000000"/>
+          <w:sz w:val="20"/>
+          <w:szCs w:val="20"/>
+          <w:lang w:val="en-US"/>
+        </w:rPr>
+        <w:t>varchar(</w:t>
+      </w:r>
+      <w:proofErr w:type="gramEnd"/>
+      <w:r>
+        <w:rPr>
+          <w:rFonts w:ascii="Courier New" w:eastAsia="Times New Roman" w:hAnsi="Courier New" w:cs="Courier New"/>
+          <w:color w:val="000000"/>
+          <w:sz w:val="20"/>
+          <w:szCs w:val="20"/>
+          <w:lang w:val="en-US"/>
+        </w:rPr>
+        <w:t>50) NOT NULL,</w:t>
       </w:r>
     </w:p>
     <w:p>
@@ -3070,7 +4320,50 @@
           <w:lang w:val="en-US"/>
         </w:rPr>
         <w:tab/>
-        <w:t>investmentType varchar(50) NOT NULL,</w:t>
+      </w:r>
+      <w:proofErr w:type="spellStart"/>
+      <w:r>
+        <w:rPr>
+          <w:rFonts w:ascii="Courier New" w:eastAsia="Times New Roman" w:hAnsi="Courier New" w:cs="Courier New"/>
+          <w:color w:val="000000"/>
+          <w:sz w:val="20"/>
+          <w:szCs w:val="20"/>
+          <w:lang w:val="en-US"/>
+        </w:rPr>
+        <w:t>investmentType</w:t>
+      </w:r>
+      <w:proofErr w:type="spellEnd"/>
+      <w:r>
+        <w:rPr>
+          <w:rFonts w:ascii="Courier New" w:eastAsia="Times New Roman" w:hAnsi="Courier New" w:cs="Courier New"/>
+          <w:color w:val="000000"/>
+          <w:sz w:val="20"/>
+          <w:szCs w:val="20"/>
+          <w:lang w:val="en-US"/>
+        </w:rPr>
+        <w:t xml:space="preserve"> </w:t>
+      </w:r>
+      <w:proofErr w:type="gramStart"/>
+      <w:r>
+        <w:rPr>
+          <w:rFonts w:ascii="Courier New" w:eastAsia="Times New Roman" w:hAnsi="Courier New" w:cs="Courier New"/>
+          <w:color w:val="000000"/>
+          <w:sz w:val="20"/>
+          <w:szCs w:val="20"/>
+          <w:lang w:val="en-US"/>
+        </w:rPr>
+        <w:t>varchar(</w:t>
+      </w:r>
+      <w:proofErr w:type="gramEnd"/>
+      <w:r>
+        <w:rPr>
+          <w:rFonts w:ascii="Courier New" w:eastAsia="Times New Roman" w:hAnsi="Courier New" w:cs="Courier New"/>
+          <w:color w:val="000000"/>
+          <w:sz w:val="20"/>
+          <w:szCs w:val="20"/>
+          <w:lang w:val="en-US"/>
+        </w:rPr>
+        <w:t>50) NOT NULL,</w:t>
       </w:r>
     </w:p>
     <w:p>
@@ -3111,7 +4404,50 @@
           <w:lang w:val="en-US"/>
         </w:rPr>
         <w:tab/>
-        <w:t>projectID varchar(50) NOT NULL,</w:t>
+      </w:r>
+      <w:proofErr w:type="spellStart"/>
+      <w:r>
+        <w:rPr>
+          <w:rFonts w:ascii="Courier New" w:eastAsia="Times New Roman" w:hAnsi="Courier New" w:cs="Courier New"/>
+          <w:color w:val="000000"/>
+          <w:sz w:val="20"/>
+          <w:szCs w:val="20"/>
+          <w:lang w:val="en-US"/>
+        </w:rPr>
+        <w:t>projectID</w:t>
+      </w:r>
+      <w:proofErr w:type="spellEnd"/>
+      <w:r>
+        <w:rPr>
+          <w:rFonts w:ascii="Courier New" w:eastAsia="Times New Roman" w:hAnsi="Courier New" w:cs="Courier New"/>
+          <w:color w:val="000000"/>
+          <w:sz w:val="20"/>
+          <w:szCs w:val="20"/>
+          <w:lang w:val="en-US"/>
+        </w:rPr>
+        <w:t xml:space="preserve"> </w:t>
+      </w:r>
+      <w:proofErr w:type="gramStart"/>
+      <w:r>
+        <w:rPr>
+          <w:rFonts w:ascii="Courier New" w:eastAsia="Times New Roman" w:hAnsi="Courier New" w:cs="Courier New"/>
+          <w:color w:val="000000"/>
+          <w:sz w:val="20"/>
+          <w:szCs w:val="20"/>
+          <w:lang w:val="en-US"/>
+        </w:rPr>
+        <w:t>varchar(</w:t>
+      </w:r>
+      <w:proofErr w:type="gramEnd"/>
+      <w:r>
+        <w:rPr>
+          <w:rFonts w:ascii="Courier New" w:eastAsia="Times New Roman" w:hAnsi="Courier New" w:cs="Courier New"/>
+          <w:color w:val="000000"/>
+          <w:sz w:val="20"/>
+          <w:szCs w:val="20"/>
+          <w:lang w:val="en-US"/>
+        </w:rPr>
+        <w:t>50) NOT NULL,</w:t>
       </w:r>
     </w:p>
     <w:p>
@@ -3152,7 +4488,50 @@
           <w:lang w:val="en-US"/>
         </w:rPr>
         <w:tab/>
-        <w:t>ownerName varchar(50) NOT NULL,</w:t>
+      </w:r>
+      <w:proofErr w:type="spellStart"/>
+      <w:r>
+        <w:rPr>
+          <w:rFonts w:ascii="Courier New" w:eastAsia="Times New Roman" w:hAnsi="Courier New" w:cs="Courier New"/>
+          <w:color w:val="000000"/>
+          <w:sz w:val="20"/>
+          <w:szCs w:val="20"/>
+          <w:lang w:val="en-US"/>
+        </w:rPr>
+        <w:t>ownerName</w:t>
+      </w:r>
+      <w:proofErr w:type="spellEnd"/>
+      <w:r>
+        <w:rPr>
+          <w:rFonts w:ascii="Courier New" w:eastAsia="Times New Roman" w:hAnsi="Courier New" w:cs="Courier New"/>
+          <w:color w:val="000000"/>
+          <w:sz w:val="20"/>
+          <w:szCs w:val="20"/>
+          <w:lang w:val="en-US"/>
+        </w:rPr>
+        <w:t xml:space="preserve"> </w:t>
+      </w:r>
+      <w:proofErr w:type="gramStart"/>
+      <w:r>
+        <w:rPr>
+          <w:rFonts w:ascii="Courier New" w:eastAsia="Times New Roman" w:hAnsi="Courier New" w:cs="Courier New"/>
+          <w:color w:val="000000"/>
+          <w:sz w:val="20"/>
+          <w:szCs w:val="20"/>
+          <w:lang w:val="en-US"/>
+        </w:rPr>
+        <w:t>varchar(</w:t>
+      </w:r>
+      <w:proofErr w:type="gramEnd"/>
+      <w:r>
+        <w:rPr>
+          <w:rFonts w:ascii="Courier New" w:eastAsia="Times New Roman" w:hAnsi="Courier New" w:cs="Courier New"/>
+          <w:color w:val="000000"/>
+          <w:sz w:val="20"/>
+          <w:szCs w:val="20"/>
+          <w:lang w:val="en-US"/>
+        </w:rPr>
+        <w:t>50) NOT NULL,</w:t>
       </w:r>
     </w:p>
     <w:p>
@@ -3212,7 +4591,29 @@
           <w:szCs w:val="20"/>
           <w:lang w:val="en-US"/>
         </w:rPr>
-        <w:t>CONSTRAINT chk_InvestmentType CHECK</w:t>
+        <w:t xml:space="preserve">CONSTRAINT </w:t>
+      </w:r>
+      <w:proofErr w:type="spellStart"/>
+      <w:r>
+        <w:rPr>
+          <w:rFonts w:ascii="Courier New" w:eastAsia="Times New Roman" w:hAnsi="Courier New" w:cs="Courier New"/>
+          <w:color w:val="000000"/>
+          <w:sz w:val="20"/>
+          <w:szCs w:val="20"/>
+          <w:lang w:val="en-US"/>
+        </w:rPr>
+        <w:t>chk_InvestmentType</w:t>
+      </w:r>
+      <w:proofErr w:type="spellEnd"/>
+      <w:r>
+        <w:rPr>
+          <w:rFonts w:ascii="Courier New" w:eastAsia="Times New Roman" w:hAnsi="Courier New" w:cs="Courier New"/>
+          <w:color w:val="000000"/>
+          <w:sz w:val="20"/>
+          <w:szCs w:val="20"/>
+          <w:lang w:val="en-US"/>
+        </w:rPr>
+        <w:t xml:space="preserve"> CHECK</w:t>
       </w:r>
       <w:r>
         <w:rPr>
@@ -3232,7 +4633,29 @@
           <w:szCs w:val="20"/>
           <w:lang w:val="en-US"/>
         </w:rPr>
-        <w:t xml:space="preserve">(investmentType IN </w:t>
+        <w:t>(</w:t>
+      </w:r>
+      <w:proofErr w:type="spellStart"/>
+      <w:r>
+        <w:rPr>
+          <w:rFonts w:ascii="Courier New" w:eastAsia="Times New Roman" w:hAnsi="Courier New" w:cs="Courier New"/>
+          <w:color w:val="000000"/>
+          <w:sz w:val="20"/>
+          <w:szCs w:val="20"/>
+          <w:lang w:val="en-US"/>
+        </w:rPr>
+        <w:t>investmentType</w:t>
+      </w:r>
+      <w:proofErr w:type="spellEnd"/>
+      <w:r>
+        <w:rPr>
+          <w:rFonts w:ascii="Courier New" w:eastAsia="Times New Roman" w:hAnsi="Courier New" w:cs="Courier New"/>
+          <w:color w:val="000000"/>
+          <w:sz w:val="20"/>
+          <w:szCs w:val="20"/>
+          <w:lang w:val="en-US"/>
+        </w:rPr>
+        <w:t xml:space="preserve"> IN </w:t>
       </w:r>
       <w:r>
         <w:rPr>
@@ -3244,6 +4667,8 @@
         </w:rPr>
         <w:t xml:space="preserve">            </w:t>
       </w:r>
+      <w:proofErr w:type="spellStart"/>
+      <w:proofErr w:type="gramStart"/>
       <w:r>
         <w:rPr>
           <w:rFonts w:ascii="Courier New" w:eastAsia="Times New Roman" w:hAnsi="Courier New" w:cs="Courier New"/>
@@ -3254,15 +4679,71 @@
         </w:rPr>
         <w:t>aaaaaaa</w:t>
       </w:r>
-      <w:r>
-        <w:rPr>
-          <w:rFonts w:ascii="Courier New" w:eastAsia="Times New Roman" w:hAnsi="Courier New" w:cs="Courier New"/>
-          <w:color w:val="000000"/>
-          <w:sz w:val="20"/>
-          <w:szCs w:val="20"/>
-          <w:lang w:val="en-US"/>
-        </w:rPr>
-        <w:t>('eNETS','Paypal', 'Credit Card')),</w:t>
+      <w:proofErr w:type="spellEnd"/>
+      <w:r>
+        <w:rPr>
+          <w:rFonts w:ascii="Courier New" w:eastAsia="Times New Roman" w:hAnsi="Courier New" w:cs="Courier New"/>
+          <w:color w:val="000000"/>
+          <w:sz w:val="20"/>
+          <w:szCs w:val="20"/>
+          <w:lang w:val="en-US"/>
+        </w:rPr>
+        <w:t>(</w:t>
+      </w:r>
+      <w:proofErr w:type="gramEnd"/>
+      <w:r>
+        <w:rPr>
+          <w:rFonts w:ascii="Courier New" w:eastAsia="Times New Roman" w:hAnsi="Courier New" w:cs="Courier New"/>
+          <w:color w:val="000000"/>
+          <w:sz w:val="20"/>
+          <w:szCs w:val="20"/>
+          <w:lang w:val="en-US"/>
+        </w:rPr>
+        <w:t>'</w:t>
+      </w:r>
+      <w:proofErr w:type="spellStart"/>
+      <w:r>
+        <w:rPr>
+          <w:rFonts w:ascii="Courier New" w:eastAsia="Times New Roman" w:hAnsi="Courier New" w:cs="Courier New"/>
+          <w:color w:val="000000"/>
+          <w:sz w:val="20"/>
+          <w:szCs w:val="20"/>
+          <w:lang w:val="en-US"/>
+        </w:rPr>
+        <w:t>eNETS</w:t>
+      </w:r>
+      <w:proofErr w:type="spellEnd"/>
+      <w:r>
+        <w:rPr>
+          <w:rFonts w:ascii="Courier New" w:eastAsia="Times New Roman" w:hAnsi="Courier New" w:cs="Courier New"/>
+          <w:color w:val="000000"/>
+          <w:sz w:val="20"/>
+          <w:szCs w:val="20"/>
+          <w:lang w:val="en-US"/>
+        </w:rPr>
+        <w:t>','</w:t>
+      </w:r>
+      <w:proofErr w:type="spellStart"/>
+      <w:r>
+        <w:rPr>
+          <w:rFonts w:ascii="Courier New" w:eastAsia="Times New Roman" w:hAnsi="Courier New" w:cs="Courier New"/>
+          <w:color w:val="000000"/>
+          <w:sz w:val="20"/>
+          <w:szCs w:val="20"/>
+          <w:lang w:val="en-US"/>
+        </w:rPr>
+        <w:t>Paypal</w:t>
+      </w:r>
+      <w:proofErr w:type="spellEnd"/>
+      <w:r>
+        <w:rPr>
+          <w:rFonts w:ascii="Courier New" w:eastAsia="Times New Roman" w:hAnsi="Courier New" w:cs="Courier New"/>
+          <w:color w:val="000000"/>
+          <w:sz w:val="20"/>
+          <w:szCs w:val="20"/>
+          <w:lang w:val="en-US"/>
+        </w:rPr>
+        <w:t>', 'Credit Card')),</w:t>
       </w:r>
     </w:p>
     <w:p>
@@ -3303,7 +4784,29 @@
           <w:lang w:val="en-US"/>
         </w:rPr>
         <w:tab/>
-        <w:t>PRIMARY KEY (investmentID),</w:t>
+        <w:t>PRIMARY KEY (</w:t>
+      </w:r>
+      <w:proofErr w:type="spellStart"/>
+      <w:r>
+        <w:rPr>
+          <w:rFonts w:ascii="Courier New" w:eastAsia="Times New Roman" w:hAnsi="Courier New" w:cs="Courier New"/>
+          <w:color w:val="000000"/>
+          <w:sz w:val="20"/>
+          <w:szCs w:val="20"/>
+          <w:lang w:val="en-US"/>
+        </w:rPr>
+        <w:t>investmentID</w:t>
+      </w:r>
+      <w:proofErr w:type="spellEnd"/>
+      <w:r>
+        <w:rPr>
+          <w:rFonts w:ascii="Courier New" w:eastAsia="Times New Roman" w:hAnsi="Courier New" w:cs="Courier New"/>
+          <w:color w:val="000000"/>
+          <w:sz w:val="20"/>
+          <w:szCs w:val="20"/>
+          <w:lang w:val="en-US"/>
+        </w:rPr>
+        <w:t>),</w:t>
       </w:r>
     </w:p>
     <w:p>
@@ -3345,7 +4848,51 @@
           <w:lang w:val="en-US"/>
         </w:rPr>
         <w:tab/>
-        <w:t xml:space="preserve">FOREIGN KEY (projectID, ownerName) REFERENCES </w:t>
+        <w:t>FOREIGN KEY (</w:t>
+      </w:r>
+      <w:proofErr w:type="spellStart"/>
+      <w:r>
+        <w:rPr>
+          <w:rFonts w:ascii="Courier New" w:eastAsia="Times New Roman" w:hAnsi="Courier New" w:cs="Courier New"/>
+          <w:color w:val="000000"/>
+          <w:sz w:val="20"/>
+          <w:szCs w:val="20"/>
+          <w:lang w:val="en-US"/>
+        </w:rPr>
+        <w:t>projectID</w:t>
+      </w:r>
+      <w:proofErr w:type="spellEnd"/>
+      <w:r>
+        <w:rPr>
+          <w:rFonts w:ascii="Courier New" w:eastAsia="Times New Roman" w:hAnsi="Courier New" w:cs="Courier New"/>
+          <w:color w:val="000000"/>
+          <w:sz w:val="20"/>
+          <w:szCs w:val="20"/>
+          <w:lang w:val="en-US"/>
+        </w:rPr>
+        <w:t xml:space="preserve">, </w:t>
+      </w:r>
+      <w:proofErr w:type="spellStart"/>
+      <w:r>
+        <w:rPr>
+          <w:rFonts w:ascii="Courier New" w:eastAsia="Times New Roman" w:hAnsi="Courier New" w:cs="Courier New"/>
+          <w:color w:val="000000"/>
+          <w:sz w:val="20"/>
+          <w:szCs w:val="20"/>
+          <w:lang w:val="en-US"/>
+        </w:rPr>
+        <w:t>ownerName</w:t>
+      </w:r>
+      <w:proofErr w:type="spellEnd"/>
+      <w:r>
+        <w:rPr>
+          <w:rFonts w:ascii="Courier New" w:eastAsia="Times New Roman" w:hAnsi="Courier New" w:cs="Courier New"/>
+          <w:color w:val="000000"/>
+          <w:sz w:val="20"/>
+          <w:szCs w:val="20"/>
+          <w:lang w:val="en-US"/>
+        </w:rPr>
+        <w:t xml:space="preserve">) REFERENCES </w:t>
       </w:r>
       <w:r>
         <w:rPr>
@@ -3377,15 +4924,73 @@
         </w:rPr>
         <w:t xml:space="preserve"> </w:t>
       </w:r>
-      <w:r>
-        <w:rPr>
-          <w:rFonts w:ascii="Courier New" w:eastAsia="Times New Roman" w:hAnsi="Courier New" w:cs="Courier New"/>
-          <w:color w:val="000000"/>
-          <w:sz w:val="20"/>
-          <w:szCs w:val="20"/>
-          <w:lang w:val="en-US"/>
-        </w:rPr>
-        <w:t>projectsOwnership(projectID, ownerName)</w:t>
+      <w:proofErr w:type="spellStart"/>
+      <w:proofErr w:type="gramStart"/>
+      <w:r>
+        <w:rPr>
+          <w:rFonts w:ascii="Courier New" w:eastAsia="Times New Roman" w:hAnsi="Courier New" w:cs="Courier New"/>
+          <w:color w:val="000000"/>
+          <w:sz w:val="20"/>
+          <w:szCs w:val="20"/>
+          <w:lang w:val="en-US"/>
+        </w:rPr>
+        <w:t>projectsOwnership</w:t>
+      </w:r>
+      <w:proofErr w:type="spellEnd"/>
+      <w:r>
+        <w:rPr>
+          <w:rFonts w:ascii="Courier New" w:eastAsia="Times New Roman" w:hAnsi="Courier New" w:cs="Courier New"/>
+          <w:color w:val="000000"/>
+          <w:sz w:val="20"/>
+          <w:szCs w:val="20"/>
+          <w:lang w:val="en-US"/>
+        </w:rPr>
+        <w:t>(</w:t>
+      </w:r>
+      <w:proofErr w:type="spellStart"/>
+      <w:proofErr w:type="gramEnd"/>
+      <w:r>
+        <w:rPr>
+          <w:rFonts w:ascii="Courier New" w:eastAsia="Times New Roman" w:hAnsi="Courier New" w:cs="Courier New"/>
+          <w:color w:val="000000"/>
+          <w:sz w:val="20"/>
+          <w:szCs w:val="20"/>
+          <w:lang w:val="en-US"/>
+        </w:rPr>
+        <w:t>projectID</w:t>
+      </w:r>
+      <w:proofErr w:type="spellEnd"/>
+      <w:r>
+        <w:rPr>
+          <w:rFonts w:ascii="Courier New" w:eastAsia="Times New Roman" w:hAnsi="Courier New" w:cs="Courier New"/>
+          <w:color w:val="000000"/>
+          <w:sz w:val="20"/>
+          <w:szCs w:val="20"/>
+          <w:lang w:val="en-US"/>
+        </w:rPr>
+        <w:t xml:space="preserve">, </w:t>
+      </w:r>
+      <w:proofErr w:type="spellStart"/>
+      <w:r>
+        <w:rPr>
+          <w:rFonts w:ascii="Courier New" w:eastAsia="Times New Roman" w:hAnsi="Courier New" w:cs="Courier New"/>
+          <w:color w:val="000000"/>
+          <w:sz w:val="20"/>
+          <w:szCs w:val="20"/>
+          <w:lang w:val="en-US"/>
+        </w:rPr>
+        <w:t>ownerName</w:t>
+      </w:r>
+      <w:proofErr w:type="spellEnd"/>
+      <w:r>
+        <w:rPr>
+          <w:rFonts w:ascii="Courier New" w:eastAsia="Times New Roman" w:hAnsi="Courier New" w:cs="Courier New"/>
+          <w:color w:val="000000"/>
+          <w:sz w:val="20"/>
+          <w:szCs w:val="20"/>
+          <w:lang w:val="en-US"/>
+        </w:rPr>
+        <w:t>)</w:t>
       </w:r>
     </w:p>
     <w:p>
@@ -3508,7 +5113,51 @@
           <w:lang w:val="en-US"/>
         </w:rPr>
         <w:tab/>
-        <w:t>FOREIGN KEY (investorName) REFERENCES users(userName)</w:t>
+        <w:t>FOREIGN KEY (</w:t>
+      </w:r>
+      <w:proofErr w:type="spellStart"/>
+      <w:r>
+        <w:rPr>
+          <w:rFonts w:ascii="Courier New" w:eastAsia="Times New Roman" w:hAnsi="Courier New" w:cs="Courier New"/>
+          <w:color w:val="000000"/>
+          <w:sz w:val="20"/>
+          <w:szCs w:val="20"/>
+          <w:lang w:val="en-US"/>
+        </w:rPr>
+        <w:t>investorName</w:t>
+      </w:r>
+      <w:proofErr w:type="spellEnd"/>
+      <w:r>
+        <w:rPr>
+          <w:rFonts w:ascii="Courier New" w:eastAsia="Times New Roman" w:hAnsi="Courier New" w:cs="Courier New"/>
+          <w:color w:val="000000"/>
+          <w:sz w:val="20"/>
+          <w:szCs w:val="20"/>
+          <w:lang w:val="en-US"/>
+        </w:rPr>
+        <w:t>) REFERENCES users(</w:t>
+      </w:r>
+      <w:proofErr w:type="spellStart"/>
+      <w:r>
+        <w:rPr>
+          <w:rFonts w:ascii="Courier New" w:eastAsia="Times New Roman" w:hAnsi="Courier New" w:cs="Courier New"/>
+          <w:color w:val="000000"/>
+          <w:sz w:val="20"/>
+          <w:szCs w:val="20"/>
+          <w:lang w:val="en-US"/>
+        </w:rPr>
+        <w:t>userName</w:t>
+      </w:r>
+      <w:proofErr w:type="spellEnd"/>
+      <w:r>
+        <w:rPr>
+          <w:rFonts w:ascii="Courier New" w:eastAsia="Times New Roman" w:hAnsi="Courier New" w:cs="Courier New"/>
+          <w:color w:val="000000"/>
+          <w:sz w:val="20"/>
+          <w:szCs w:val="20"/>
+          <w:lang w:val="en-US"/>
+        </w:rPr>
+        <w:t>)</w:t>
       </w:r>
     </w:p>
     <w:p>
@@ -3648,15 +5297,71 @@
           <w:lang w:val="en-US"/>
         </w:rPr>
       </w:pPr>
-      <w:r>
-        <w:rPr>
-          <w:rFonts w:ascii="Courier New" w:eastAsia="Times New Roman" w:hAnsi="Courier New" w:cs="Courier New"/>
-          <w:color w:val="000000"/>
-          <w:sz w:val="20"/>
-          <w:szCs w:val="20"/>
-          <w:lang w:val="en-US"/>
-        </w:rPr>
-        <w:t>targetAmount int NOT NULL CHECK (targetAmount &gt; 0)</w:t>
+      <w:proofErr w:type="spellStart"/>
+      <w:r>
+        <w:rPr>
+          <w:rFonts w:ascii="Courier New" w:eastAsia="Times New Roman" w:hAnsi="Courier New" w:cs="Courier New"/>
+          <w:color w:val="000000"/>
+          <w:sz w:val="20"/>
+          <w:szCs w:val="20"/>
+          <w:lang w:val="en-US"/>
+        </w:rPr>
+        <w:t>targetAmount</w:t>
+      </w:r>
+      <w:proofErr w:type="spellEnd"/>
+      <w:r>
+        <w:rPr>
+          <w:rFonts w:ascii="Courier New" w:eastAsia="Times New Roman" w:hAnsi="Courier New" w:cs="Courier New"/>
+          <w:color w:val="000000"/>
+          <w:sz w:val="20"/>
+          <w:szCs w:val="20"/>
+          <w:lang w:val="en-US"/>
+        </w:rPr>
+        <w:t xml:space="preserve"> </w:t>
+      </w:r>
+      <w:proofErr w:type="spellStart"/>
+      <w:r>
+        <w:rPr>
+          <w:rFonts w:ascii="Courier New" w:eastAsia="Times New Roman" w:hAnsi="Courier New" w:cs="Courier New"/>
+          <w:color w:val="000000"/>
+          <w:sz w:val="20"/>
+          <w:szCs w:val="20"/>
+          <w:lang w:val="en-US"/>
+        </w:rPr>
+        <w:t>int</w:t>
+      </w:r>
+      <w:proofErr w:type="spellEnd"/>
+      <w:r>
+        <w:rPr>
+          <w:rFonts w:ascii="Courier New" w:eastAsia="Times New Roman" w:hAnsi="Courier New" w:cs="Courier New"/>
+          <w:color w:val="000000"/>
+          <w:sz w:val="20"/>
+          <w:szCs w:val="20"/>
+          <w:lang w:val="en-US"/>
+        </w:rPr>
+        <w:t xml:space="preserve"> NOT NULL CHECK (</w:t>
+      </w:r>
+      <w:proofErr w:type="spellStart"/>
+      <w:r>
+        <w:rPr>
+          <w:rFonts w:ascii="Courier New" w:eastAsia="Times New Roman" w:hAnsi="Courier New" w:cs="Courier New"/>
+          <w:color w:val="000000"/>
+          <w:sz w:val="20"/>
+          <w:szCs w:val="20"/>
+          <w:lang w:val="en-US"/>
+        </w:rPr>
+        <w:t>targetAmount</w:t>
+      </w:r>
+      <w:proofErr w:type="spellEnd"/>
+      <w:r>
+        <w:rPr>
+          <w:rFonts w:ascii="Courier New" w:eastAsia="Times New Roman" w:hAnsi="Courier New" w:cs="Courier New"/>
+          <w:color w:val="000000"/>
+          <w:sz w:val="20"/>
+          <w:szCs w:val="20"/>
+          <w:lang w:val="en-US"/>
+        </w:rPr>
+        <w:t xml:space="preserve"> &gt; 0)</w:t>
       </w:r>
     </w:p>
     <w:p>
@@ -3703,7 +5408,25 @@
           <w:sz w:val="20"/>
           <w:szCs w:val="20"/>
         </w:rPr>
-        <w:t xml:space="preserve"> chk_InvestmentType </w:t>
+        <w:t xml:space="preserve"> </w:t>
+      </w:r>
+      <w:proofErr w:type="spellStart"/>
+      <w:r>
+        <w:rPr>
+          <w:rFonts w:ascii="Courier New" w:hAnsi="Courier New" w:cs="Courier New"/>
+          <w:sz w:val="20"/>
+          <w:szCs w:val="20"/>
+        </w:rPr>
+        <w:t>chk_InvestmentType</w:t>
+      </w:r>
+      <w:proofErr w:type="spellEnd"/>
+      <w:r>
+        <w:rPr>
+          <w:rFonts w:ascii="Courier New" w:hAnsi="Courier New" w:cs="Courier New"/>
+          <w:sz w:val="20"/>
+          <w:szCs w:val="20"/>
+        </w:rPr>
+        <w:t xml:space="preserve"> </w:t>
       </w:r>
       <w:r>
         <w:rPr>
@@ -3720,7 +5443,25 @@
           <w:sz w:val="20"/>
           <w:szCs w:val="20"/>
         </w:rPr>
-        <w:t xml:space="preserve"> (investmentType </w:t>
+        <w:t xml:space="preserve"> (</w:t>
+      </w:r>
+      <w:proofErr w:type="spellStart"/>
+      <w:r>
+        <w:rPr>
+          <w:rFonts w:ascii="Courier New" w:hAnsi="Courier New" w:cs="Courier New"/>
+          <w:sz w:val="20"/>
+          <w:szCs w:val="20"/>
+        </w:rPr>
+        <w:t>investmentType</w:t>
+      </w:r>
+      <w:proofErr w:type="spellEnd"/>
+      <w:r>
+        <w:rPr>
+          <w:rFonts w:ascii="Courier New" w:hAnsi="Courier New" w:cs="Courier New"/>
+          <w:sz w:val="20"/>
+          <w:szCs w:val="20"/>
+        </w:rPr>
+        <w:t xml:space="preserve"> </w:t>
       </w:r>
       <w:r>
         <w:rPr>
@@ -3748,6 +5489,7 @@
         </w:rPr>
         <w:t>'</w:t>
       </w:r>
+      <w:proofErr w:type="spellStart"/>
       <w:r>
         <w:rPr>
           <w:rStyle w:val="pl-s"/>
@@ -3757,6 +5499,7 @@
         </w:rPr>
         <w:t>eNETS</w:t>
       </w:r>
+      <w:proofErr w:type="spellEnd"/>
       <w:r>
         <w:rPr>
           <w:rStyle w:val="pl-pds"/>
@@ -3783,6 +5526,7 @@
         </w:rPr>
         <w:t>'</w:t>
       </w:r>
+      <w:proofErr w:type="spellStart"/>
       <w:r>
         <w:rPr>
           <w:rStyle w:val="pl-s"/>
@@ -3792,6 +5536,7 @@
         </w:rPr>
         <w:t>Paypal</w:t>
       </w:r>
+      <w:proofErr w:type="spellEnd"/>
       <w:r>
         <w:rPr>
           <w:rStyle w:val="pl-pds"/>
@@ -3863,6 +5608,7 @@
         </w:rPr>
         <w:t xml:space="preserve">progress </w:t>
       </w:r>
+      <w:proofErr w:type="spellStart"/>
       <w:r>
         <w:rPr>
           <w:rStyle w:val="pl-k"/>
@@ -3872,6 +5618,7 @@
         </w:rPr>
         <w:t>int</w:t>
       </w:r>
+      <w:proofErr w:type="spellEnd"/>
       <w:r>
         <w:rPr>
           <w:rFonts w:ascii="Courier New" w:hAnsi="Courier New" w:cs="Courier New"/>
@@ -4040,7 +5787,51 @@
           <w:szCs w:val="20"/>
           <w:lang w:val="en-US"/>
         </w:rPr>
-        <w:t>FOREIGN KEY (ownerName) REFERENCES users(userName)</w:t>
+        <w:t>FOREIGN KEY (</w:t>
+      </w:r>
+      <w:proofErr w:type="spellStart"/>
+      <w:r>
+        <w:rPr>
+          <w:rFonts w:ascii="Courier New" w:eastAsia="Times New Roman" w:hAnsi="Courier New" w:cs="Courier New"/>
+          <w:color w:val="000000"/>
+          <w:sz w:val="20"/>
+          <w:szCs w:val="20"/>
+          <w:lang w:val="en-US"/>
+        </w:rPr>
+        <w:t>ownerName</w:t>
+      </w:r>
+      <w:proofErr w:type="spellEnd"/>
+      <w:r>
+        <w:rPr>
+          <w:rFonts w:ascii="Courier New" w:eastAsia="Times New Roman" w:hAnsi="Courier New" w:cs="Courier New"/>
+          <w:color w:val="000000"/>
+          <w:sz w:val="20"/>
+          <w:szCs w:val="20"/>
+          <w:lang w:val="en-US"/>
+        </w:rPr>
+        <w:t>) REFERENCES users(</w:t>
+      </w:r>
+      <w:proofErr w:type="spellStart"/>
+      <w:r>
+        <w:rPr>
+          <w:rFonts w:ascii="Courier New" w:eastAsia="Times New Roman" w:hAnsi="Courier New" w:cs="Courier New"/>
+          <w:color w:val="000000"/>
+          <w:sz w:val="20"/>
+          <w:szCs w:val="20"/>
+          <w:lang w:val="en-US"/>
+        </w:rPr>
+        <w:t>userName</w:t>
+      </w:r>
+      <w:proofErr w:type="spellEnd"/>
+      <w:r>
+        <w:rPr>
+          <w:rFonts w:ascii="Courier New" w:eastAsia="Times New Roman" w:hAnsi="Courier New" w:cs="Courier New"/>
+          <w:color w:val="000000"/>
+          <w:sz w:val="20"/>
+          <w:szCs w:val="20"/>
+          <w:lang w:val="en-US"/>
+        </w:rPr>
+        <w:t>)</w:t>
       </w:r>
       <w:r>
         <w:rPr>
@@ -4085,7 +5876,15 @@
         <w:ind w:left="720"/>
       </w:pPr>
       <w:r>
-        <w:t>Investments, being a relationship, clearly holds the primary keys of User (investors) and Projects. It is clear that these keys become foreign keys under the Investment Schema:</w:t>
+        <w:t xml:space="preserve">Investments, being a relationship, clearly holds the primary keys of User (investors) and Projects. </w:t>
+      </w:r>
+      <w:proofErr w:type="gramStart"/>
+      <w:r>
+        <w:t>It is clear that these</w:t>
+      </w:r>
+      <w:proofErr w:type="gramEnd"/>
+      <w:r>
+        <w:t xml:space="preserve"> keys become foreign keys under the Investment Schema:</w:t>
       </w:r>
     </w:p>
     <w:p>
@@ -4126,7 +5925,51 @@
           <w:szCs w:val="20"/>
           <w:lang w:val="en-US"/>
         </w:rPr>
-        <w:t xml:space="preserve">FOREIGN KEY (projectID, ownerName) REFERENCES </w:t>
+        <w:t>FOREIGN KEY (</w:t>
+      </w:r>
+      <w:proofErr w:type="spellStart"/>
+      <w:r>
+        <w:rPr>
+          <w:rFonts w:ascii="Courier New" w:eastAsia="Times New Roman" w:hAnsi="Courier New" w:cs="Courier New"/>
+          <w:color w:val="000000"/>
+          <w:sz w:val="20"/>
+          <w:szCs w:val="20"/>
+          <w:lang w:val="en-US"/>
+        </w:rPr>
+        <w:t>projectID</w:t>
+      </w:r>
+      <w:proofErr w:type="spellEnd"/>
+      <w:r>
+        <w:rPr>
+          <w:rFonts w:ascii="Courier New" w:eastAsia="Times New Roman" w:hAnsi="Courier New" w:cs="Courier New"/>
+          <w:color w:val="000000"/>
+          <w:sz w:val="20"/>
+          <w:szCs w:val="20"/>
+          <w:lang w:val="en-US"/>
+        </w:rPr>
+        <w:t xml:space="preserve">, </w:t>
+      </w:r>
+      <w:proofErr w:type="spellStart"/>
+      <w:r>
+        <w:rPr>
+          <w:rFonts w:ascii="Courier New" w:eastAsia="Times New Roman" w:hAnsi="Courier New" w:cs="Courier New"/>
+          <w:color w:val="000000"/>
+          <w:sz w:val="20"/>
+          <w:szCs w:val="20"/>
+          <w:lang w:val="en-US"/>
+        </w:rPr>
+        <w:t>ownerName</w:t>
+      </w:r>
+      <w:proofErr w:type="spellEnd"/>
+      <w:r>
+        <w:rPr>
+          <w:rFonts w:ascii="Courier New" w:eastAsia="Times New Roman" w:hAnsi="Courier New" w:cs="Courier New"/>
+          <w:color w:val="000000"/>
+          <w:sz w:val="20"/>
+          <w:szCs w:val="20"/>
+          <w:lang w:val="en-US"/>
+        </w:rPr>
+        <w:t xml:space="preserve">) REFERENCES </w:t>
       </w:r>
       <w:r>
         <w:rPr>
@@ -4138,15 +5981,73 @@
         </w:rPr>
         <w:t xml:space="preserve">                                                </w:t>
       </w:r>
-      <w:r>
-        <w:rPr>
-          <w:rFonts w:ascii="Courier New" w:eastAsia="Times New Roman" w:hAnsi="Courier New" w:cs="Courier New"/>
-          <w:color w:val="000000"/>
-          <w:sz w:val="20"/>
-          <w:szCs w:val="20"/>
-          <w:lang w:val="en-US"/>
-        </w:rPr>
-        <w:t>projectsOwnership(projectID, ownerName)</w:t>
+      <w:proofErr w:type="spellStart"/>
+      <w:proofErr w:type="gramStart"/>
+      <w:r>
+        <w:rPr>
+          <w:rFonts w:ascii="Courier New" w:eastAsia="Times New Roman" w:hAnsi="Courier New" w:cs="Courier New"/>
+          <w:color w:val="000000"/>
+          <w:sz w:val="20"/>
+          <w:szCs w:val="20"/>
+          <w:lang w:val="en-US"/>
+        </w:rPr>
+        <w:t>projectsOwnership</w:t>
+      </w:r>
+      <w:proofErr w:type="spellEnd"/>
+      <w:r>
+        <w:rPr>
+          <w:rFonts w:ascii="Courier New" w:eastAsia="Times New Roman" w:hAnsi="Courier New" w:cs="Courier New"/>
+          <w:color w:val="000000"/>
+          <w:sz w:val="20"/>
+          <w:szCs w:val="20"/>
+          <w:lang w:val="en-US"/>
+        </w:rPr>
+        <w:t>(</w:t>
+      </w:r>
+      <w:proofErr w:type="spellStart"/>
+      <w:proofErr w:type="gramEnd"/>
+      <w:r>
+        <w:rPr>
+          <w:rFonts w:ascii="Courier New" w:eastAsia="Times New Roman" w:hAnsi="Courier New" w:cs="Courier New"/>
+          <w:color w:val="000000"/>
+          <w:sz w:val="20"/>
+          <w:szCs w:val="20"/>
+          <w:lang w:val="en-US"/>
+        </w:rPr>
+        <w:t>projectID</w:t>
+      </w:r>
+      <w:proofErr w:type="spellEnd"/>
+      <w:r>
+        <w:rPr>
+          <w:rFonts w:ascii="Courier New" w:eastAsia="Times New Roman" w:hAnsi="Courier New" w:cs="Courier New"/>
+          <w:color w:val="000000"/>
+          <w:sz w:val="20"/>
+          <w:szCs w:val="20"/>
+          <w:lang w:val="en-US"/>
+        </w:rPr>
+        <w:t xml:space="preserve">, </w:t>
+      </w:r>
+      <w:proofErr w:type="spellStart"/>
+      <w:r>
+        <w:rPr>
+          <w:rFonts w:ascii="Courier New" w:eastAsia="Times New Roman" w:hAnsi="Courier New" w:cs="Courier New"/>
+          <w:color w:val="000000"/>
+          <w:sz w:val="20"/>
+          <w:szCs w:val="20"/>
+          <w:lang w:val="en-US"/>
+        </w:rPr>
+        <w:t>ownerName</w:t>
+      </w:r>
+      <w:proofErr w:type="spellEnd"/>
+      <w:r>
+        <w:rPr>
+          <w:rFonts w:ascii="Courier New" w:eastAsia="Times New Roman" w:hAnsi="Courier New" w:cs="Courier New"/>
+          <w:color w:val="000000"/>
+          <w:sz w:val="20"/>
+          <w:szCs w:val="20"/>
+          <w:lang w:val="en-US"/>
+        </w:rPr>
+        <w:t>)</w:t>
       </w:r>
     </w:p>
     <w:p>
@@ -4169,7 +6070,51 @@
           <w:szCs w:val="20"/>
           <w:lang w:val="en-US"/>
         </w:rPr>
-        <w:t>FOREIGN KEY (investorName) REFERENCES users(userName)</w:t>
+        <w:t>FOREIGN KEY (</w:t>
+      </w:r>
+      <w:proofErr w:type="spellStart"/>
+      <w:r>
+        <w:rPr>
+          <w:rFonts w:ascii="Courier New" w:eastAsia="Times New Roman" w:hAnsi="Courier New" w:cs="Courier New"/>
+          <w:color w:val="000000"/>
+          <w:sz w:val="20"/>
+          <w:szCs w:val="20"/>
+          <w:lang w:val="en-US"/>
+        </w:rPr>
+        <w:t>investorName</w:t>
+      </w:r>
+      <w:proofErr w:type="spellEnd"/>
+      <w:r>
+        <w:rPr>
+          <w:rFonts w:ascii="Courier New" w:eastAsia="Times New Roman" w:hAnsi="Courier New" w:cs="Courier New"/>
+          <w:color w:val="000000"/>
+          <w:sz w:val="20"/>
+          <w:szCs w:val="20"/>
+          <w:lang w:val="en-US"/>
+        </w:rPr>
+        <w:t>) REFERENCES users(</w:t>
+      </w:r>
+      <w:proofErr w:type="spellStart"/>
+      <w:r>
+        <w:rPr>
+          <w:rFonts w:ascii="Courier New" w:eastAsia="Times New Roman" w:hAnsi="Courier New" w:cs="Courier New"/>
+          <w:color w:val="000000"/>
+          <w:sz w:val="20"/>
+          <w:szCs w:val="20"/>
+          <w:lang w:val="en-US"/>
+        </w:rPr>
+        <w:t>userName</w:t>
+      </w:r>
+      <w:proofErr w:type="spellEnd"/>
+      <w:r>
+        <w:rPr>
+          <w:rFonts w:ascii="Courier New" w:eastAsia="Times New Roman" w:hAnsi="Courier New" w:cs="Courier New"/>
+          <w:color w:val="000000"/>
+          <w:sz w:val="20"/>
+          <w:szCs w:val="20"/>
+          <w:lang w:val="en-US"/>
+        </w:rPr>
+        <w:t>)</w:t>
       </w:r>
     </w:p>
     <w:p>
@@ -4286,7 +6231,51 @@
           <w:szCs w:val="20"/>
           <w:lang w:val="en-US"/>
         </w:rPr>
-        <w:t>PRIMARY KEY (projectID, ownerName)</w:t>
+        <w:t>PRIMARY KEY (</w:t>
+      </w:r>
+      <w:proofErr w:type="spellStart"/>
+      <w:r>
+        <w:rPr>
+          <w:rFonts w:ascii="Courier New" w:eastAsia="Times New Roman" w:hAnsi="Courier New" w:cs="Courier New"/>
+          <w:color w:val="000000"/>
+          <w:sz w:val="20"/>
+          <w:szCs w:val="20"/>
+          <w:lang w:val="en-US"/>
+        </w:rPr>
+        <w:t>projectID</w:t>
+      </w:r>
+      <w:proofErr w:type="spellEnd"/>
+      <w:r>
+        <w:rPr>
+          <w:rFonts w:ascii="Courier New" w:eastAsia="Times New Roman" w:hAnsi="Courier New" w:cs="Courier New"/>
+          <w:color w:val="000000"/>
+          <w:sz w:val="20"/>
+          <w:szCs w:val="20"/>
+          <w:lang w:val="en-US"/>
+        </w:rPr>
+        <w:t xml:space="preserve">, </w:t>
+      </w:r>
+      <w:proofErr w:type="spellStart"/>
+      <w:r>
+        <w:rPr>
+          <w:rFonts w:ascii="Courier New" w:eastAsia="Times New Roman" w:hAnsi="Courier New" w:cs="Courier New"/>
+          <w:color w:val="000000"/>
+          <w:sz w:val="20"/>
+          <w:szCs w:val="20"/>
+          <w:lang w:val="en-US"/>
+        </w:rPr>
+        <w:t>ownerName</w:t>
+      </w:r>
+      <w:proofErr w:type="spellEnd"/>
+      <w:r>
+        <w:rPr>
+          <w:rFonts w:ascii="Courier New" w:eastAsia="Times New Roman" w:hAnsi="Courier New" w:cs="Courier New"/>
+          <w:color w:val="000000"/>
+          <w:sz w:val="20"/>
+          <w:szCs w:val="20"/>
+          <w:lang w:val="en-US"/>
+        </w:rPr>
+        <w:t>)</w:t>
       </w:r>
     </w:p>
     <w:p>
@@ -4399,8 +6388,16 @@
         <w:rPr>
           <w:color w:val="000000"/>
         </w:rPr>
-        <w:t>create trigger samePasswordError</w:t>
-      </w:r>
+        <w:t xml:space="preserve">create trigger </w:t>
+      </w:r>
+      <w:proofErr w:type="spellStart"/>
+      <w:r>
+        <w:rPr>
+          <w:color w:val="000000"/>
+        </w:rPr>
+        <w:t>samePasswordError</w:t>
+      </w:r>
+      <w:proofErr w:type="spellEnd"/>
     </w:p>
     <w:p>
       <w:pPr>
@@ -4463,7 +6460,37 @@
           <w:color w:val="000000"/>
         </w:rPr>
         <w:tab/>
-        <w:t>when (old.pssword = new.pssword)</w:t>
+        <w:t>when (</w:t>
+      </w:r>
+      <w:proofErr w:type="spellStart"/>
+      <w:proofErr w:type="gramStart"/>
+      <w:r>
+        <w:rPr>
+          <w:color w:val="000000"/>
+        </w:rPr>
+        <w:t>old.pssword</w:t>
+      </w:r>
+      <w:proofErr w:type="spellEnd"/>
+      <w:proofErr w:type="gramEnd"/>
+      <w:r>
+        <w:rPr>
+          <w:color w:val="000000"/>
+        </w:rPr>
+        <w:t xml:space="preserve"> = </w:t>
+      </w:r>
+      <w:proofErr w:type="spellStart"/>
+      <w:r>
+        <w:rPr>
+          <w:color w:val="000000"/>
+        </w:rPr>
+        <w:t>new.pssword</w:t>
+      </w:r>
+      <w:proofErr w:type="spellEnd"/>
+      <w:r>
+        <w:rPr>
+          <w:color w:val="000000"/>
+        </w:rPr>
+        <w:t>)</w:t>
       </w:r>
     </w:p>
     <w:p>
@@ -4479,7 +6506,29 @@
           <w:color w:val="000000"/>
         </w:rPr>
         <w:tab/>
-        <w:t>EXECUTE PROCEDURE samePassword();</w:t>
+        <w:t xml:space="preserve">EXECUTE PROCEDURE </w:t>
+      </w:r>
+      <w:proofErr w:type="spellStart"/>
+      <w:proofErr w:type="gramStart"/>
+      <w:r>
+        <w:rPr>
+          <w:color w:val="000000"/>
+        </w:rPr>
+        <w:t>samePassword</w:t>
+      </w:r>
+      <w:proofErr w:type="spellEnd"/>
+      <w:r>
+        <w:rPr>
+          <w:color w:val="000000"/>
+        </w:rPr>
+        <w:t>(</w:t>
+      </w:r>
+      <w:proofErr w:type="gramEnd"/>
+      <w:r>
+        <w:rPr>
+          <w:color w:val="000000"/>
+        </w:rPr>
+        <w:t>);</w:t>
       </w:r>
     </w:p>
     <w:p>
@@ -4503,7 +6552,29 @@
         <w:rPr>
           <w:color w:val="000000"/>
         </w:rPr>
-        <w:t>create or replace function samePassword()</w:t>
+        <w:t xml:space="preserve">create or replace function </w:t>
+      </w:r>
+      <w:proofErr w:type="spellStart"/>
+      <w:proofErr w:type="gramStart"/>
+      <w:r>
+        <w:rPr>
+          <w:color w:val="000000"/>
+        </w:rPr>
+        <w:t>samePassword</w:t>
+      </w:r>
+      <w:proofErr w:type="spellEnd"/>
+      <w:r>
+        <w:rPr>
+          <w:color w:val="000000"/>
+        </w:rPr>
+        <w:t>(</w:t>
+      </w:r>
+      <w:proofErr w:type="gramEnd"/>
+      <w:r>
+        <w:rPr>
+          <w:color w:val="000000"/>
+        </w:rPr>
+        <w:t>)</w:t>
       </w:r>
     </w:p>
     <w:p>
@@ -4611,7 +6682,21 @@
           <w:color w:val="000000"/>
         </w:rPr>
         <w:tab/>
-        <w:t xml:space="preserve"> $$ language plpgsql;</w:t>
+        <w:t xml:space="preserve"> $$ language </w:t>
+      </w:r>
+      <w:proofErr w:type="spellStart"/>
+      <w:r>
+        <w:rPr>
+          <w:color w:val="000000"/>
+        </w:rPr>
+        <w:t>plpgsql</w:t>
+      </w:r>
+      <w:proofErr w:type="spellEnd"/>
+      <w:r>
+        <w:rPr>
+          <w:color w:val="000000"/>
+        </w:rPr>
+        <w:t>;</w:t>
       </w:r>
     </w:p>
     <w:p>
@@ -4733,7 +6818,23 @@
         <w:rPr>
           <w:color w:val="000000"/>
         </w:rPr>
-        <w:t xml:space="preserve">SELECT MAX(investments.Amount) AS max FROM investments WHERE Date =    </w:t>
+        <w:t>SELECT MAX(</w:t>
+      </w:r>
+      <w:proofErr w:type="spellStart"/>
+      <w:proofErr w:type="gramStart"/>
+      <w:r>
+        <w:rPr>
+          <w:color w:val="000000"/>
+        </w:rPr>
+        <w:t>investments.Amount</w:t>
+      </w:r>
+      <w:proofErr w:type="spellEnd"/>
+      <w:proofErr w:type="gramEnd"/>
+      <w:r>
+        <w:rPr>
+          <w:color w:val="000000"/>
+        </w:rPr>
+        <w:t xml:space="preserve">) AS max FROM investments WHERE Date =    </w:t>
       </w:r>
       <w:r>
         <w:rPr>
@@ -4757,7 +6858,21 @@
         <w:rPr>
           <w:color w:val="000000"/>
         </w:rPr>
-        <w:t>%ChosenDate%</w:t>
+        <w:t>%</w:t>
+      </w:r>
+      <w:proofErr w:type="spellStart"/>
+      <w:r>
+        <w:rPr>
+          <w:color w:val="000000"/>
+        </w:rPr>
+        <w:t>ChosenDate</w:t>
+      </w:r>
+      <w:proofErr w:type="spellEnd"/>
+      <w:r>
+        <w:rPr>
+          <w:color w:val="000000"/>
+        </w:rPr>
+        <w:t>%</w:t>
       </w:r>
     </w:p>
     <w:p>
@@ -4861,7 +6976,21 @@
         <w:rPr>
           <w:color w:val="000000"/>
         </w:rPr>
-        <w:t>SELECT SUM(amount) AS sum FROM investments WHERE investorName = %name</w:t>
+        <w:t xml:space="preserve">SELECT SUM(amount) AS sum FROM investments WHERE </w:t>
+      </w:r>
+      <w:proofErr w:type="spellStart"/>
+      <w:r>
+        <w:rPr>
+          <w:color w:val="000000"/>
+        </w:rPr>
+        <w:t>investorName</w:t>
+      </w:r>
+      <w:proofErr w:type="spellEnd"/>
+      <w:r>
+        <w:rPr>
+          <w:color w:val="000000"/>
+        </w:rPr>
+        <w:t xml:space="preserve"> = %name</w:t>
       </w:r>
     </w:p>
     <w:p>

</xml_diff>